<commit_message>
first chapter check and changes done
</commit_message>
<xml_diff>
--- a/PRACA/Analiza determinant upadku przedsiębiorstw w Polsce. Zbadanie prawdopodobieństwa upadku przedsiębiorstwa na podstawie dostępnych danych historycznych.docx
+++ b/PRACA/Analiza determinant upadku przedsiębiorstw w Polsce. Zbadanie prawdopodobieństwa upadku przedsiębiorstwa na podstawie dostępnych danych historycznych.docx
@@ -157,7 +157,7 @@
           <w:lang w:eastAsia="pl-PL"/>
         </w:rPr>
       </w:pPr>
-      <w:bookmarkStart w:id="1" w:name="_Toc59391289"/>
+      <w:bookmarkStart w:id="1" w:name="_Toc59391493"/>
       <w:r>
         <w:rPr>
           <w:rFonts w:eastAsia="Times New Roman"/>
@@ -265,7 +265,7 @@
         <mc:AlternateContent>
           <mc:Choice Requires="wps">
             <w:drawing>
-              <wp:anchor distT="45720" distB="45720" distL="114300" distR="114300" simplePos="0" relativeHeight="251656192" behindDoc="0" locked="0" layoutInCell="1" hidden="0" allowOverlap="1" wp14:anchorId="7F49E77B" wp14:editId="6C48EAFC">
+              <wp:anchor distT="45720" distB="45720" distL="114300" distR="114300" simplePos="0" relativeHeight="251657216" behindDoc="0" locked="0" layoutInCell="1" hidden="0" allowOverlap="1" wp14:anchorId="7F49E77B" wp14:editId="6C48EAFC">
                 <wp:simplePos x="0" y="0"/>
                 <wp:positionH relativeFrom="margin">
                   <wp:posOffset>3344998</wp:posOffset>
@@ -362,7 +362,7 @@
                 <v:stroke joinstyle="miter"/>
                 <v:path gradientshapeok="t" o:connecttype="rect"/>
               </v:shapetype>
-              <v:shape id="Pole tekstowe 289" o:spid="_x0000_s1026" type="#_x0000_t202" style="position:absolute;left:0;text-align:left;margin-left:263.4pt;margin-top:10.75pt;width:121.65pt;height:44pt;z-index:251656192;visibility:visible;mso-wrap-style:square;mso-width-percent:0;mso-height-percent:0;mso-wrap-distance-left:9pt;mso-wrap-distance-top:3.6pt;mso-wrap-distance-right:9pt;mso-wrap-distance-bottom:3.6pt;mso-position-horizontal:absolute;mso-position-horizontal-relative:margin;mso-position-vertical:absolute;mso-position-vertical-relative:text;mso-width-percent:0;mso-height-percent:0;mso-width-relative:margin;mso-height-relative:margin;v-text-anchor:top" o:gfxdata="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" stroked="f">
+              <v:shape id="Pole tekstowe 289" o:spid="_x0000_s1026" type="#_x0000_t202" style="position:absolute;left:0;text-align:left;margin-left:263.4pt;margin-top:10.75pt;width:121.65pt;height:44pt;z-index:251657216;visibility:visible;mso-wrap-style:square;mso-width-percent:0;mso-height-percent:0;mso-wrap-distance-left:9pt;mso-wrap-distance-top:3.6pt;mso-wrap-distance-right:9pt;mso-wrap-distance-bottom:3.6pt;mso-position-horizontal:absolute;mso-position-horizontal-relative:margin;mso-position-vertical:absolute;mso-position-vertical-relative:text;mso-width-percent:0;mso-height-percent:0;mso-width-relative:margin;mso-height-relative:margin;v-text-anchor:top" o:gfxdata="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" stroked="f">
                 <v:textbox>
                   <w:txbxContent>
                     <w:p>
@@ -626,7 +626,7 @@
         <mc:AlternateContent>
           <mc:Choice Requires="wps">
             <w:drawing>
-              <wp:anchor distT="45720" distB="45720" distL="114300" distR="114300" simplePos="0" relativeHeight="251660288" behindDoc="0" locked="0" layoutInCell="1" hidden="0" allowOverlap="1" wp14:anchorId="763AB0C4" wp14:editId="446BB231">
+              <wp:anchor distT="45720" distB="45720" distL="114300" distR="114300" simplePos="0" relativeHeight="251662336" behindDoc="0" locked="0" layoutInCell="1" hidden="0" allowOverlap="1" wp14:anchorId="763AB0C4" wp14:editId="446BB231">
                 <wp:simplePos x="0" y="0"/>
                 <wp:positionH relativeFrom="margin">
                   <wp:posOffset>3018790</wp:posOffset>
@@ -745,8 +745,17 @@
                                 <w:rFonts w:cs="Times New Roman"/>
                                 <w:szCs w:val="24"/>
                               </w:rPr>
-                              <w:t>Karola Przanowskiego</w:t>
+                              <w:t xml:space="preserve">Karola </w:t>
                             </w:r>
+                            <w:proofErr w:type="spellStart"/>
+                            <w:r>
+                              <w:rPr>
+                                <w:rFonts w:cs="Times New Roman"/>
+                                <w:szCs w:val="24"/>
+                              </w:rPr>
+                              <w:t>Przanowskiego</w:t>
+                            </w:r>
+                            <w:proofErr w:type="spellEnd"/>
                           </w:p>
                         </w:txbxContent>
                       </wps:txbx>
@@ -764,7 +773,7 @@
           </mc:Choice>
           <mc:Fallback>
             <w:pict>
-              <v:shape w14:anchorId="763AB0C4" id="Pole tekstowe 286" o:spid="_x0000_s1027" type="#_x0000_t202" style="position:absolute;left:0;text-align:left;margin-left:237.7pt;margin-top:21pt;width:199.5pt;height:110.6pt;z-index:251660288;visibility:visible;mso-wrap-style:square;mso-width-percent:0;mso-wrap-distance-left:9pt;mso-wrap-distance-top:3.6pt;mso-wrap-distance-right:9pt;mso-wrap-distance-bottom:3.6pt;mso-position-horizontal:absolute;mso-position-horizontal-relative:margin;mso-position-vertical:absolute;mso-position-vertical-relative:text;mso-width-percent:0;mso-width-relative:margin;v-text-anchor:top" o:gfxdata="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" stroked="f">
+              <v:shape w14:anchorId="763AB0C4" id="Pole tekstowe 286" o:spid="_x0000_s1027" type="#_x0000_t202" style="position:absolute;left:0;text-align:left;margin-left:237.7pt;margin-top:21pt;width:199.5pt;height:110.6pt;z-index:251662336;visibility:visible;mso-wrap-style:square;mso-width-percent:0;mso-wrap-distance-left:9pt;mso-wrap-distance-top:3.6pt;mso-wrap-distance-right:9pt;mso-wrap-distance-bottom:3.6pt;mso-position-horizontal:absolute;mso-position-horizontal-relative:margin;mso-position-vertical:absolute;mso-position-vertical-relative:text;mso-width-percent:0;mso-width-relative:margin;v-text-anchor:top" o:gfxdata="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" stroked="f">
                 <v:textbox style="mso-fit-shape-to-text:t">
                   <w:txbxContent>
                     <w:p>
@@ -845,8 +854,17 @@
                           <w:rFonts w:cs="Times New Roman"/>
                           <w:szCs w:val="24"/>
                         </w:rPr>
-                        <w:t>Karola Przanowskiego</w:t>
+                        <w:t xml:space="preserve">Karola </w:t>
                       </w:r>
+                      <w:proofErr w:type="spellStart"/>
+                      <w:r>
+                        <w:rPr>
+                          <w:rFonts w:cs="Times New Roman"/>
+                          <w:szCs w:val="24"/>
+                        </w:rPr>
+                        <w:t>Przanowskiego</w:t>
+                      </w:r>
+                      <w:proofErr w:type="spellEnd"/>
                     </w:p>
                   </w:txbxContent>
                 </v:textbox>
@@ -931,7 +949,7 @@
           <w:lang w:eastAsia="pl-PL"/>
         </w:rPr>
       </w:pPr>
-      <w:bookmarkStart w:id="2" w:name="_Toc59391290"/>
+      <w:bookmarkStart w:id="2" w:name="_Toc59391494"/>
       <w:r>
         <w:rPr>
           <w:rFonts w:eastAsia="Times New Roman"/>
@@ -1054,7 +1072,7 @@
           <w:r>
             <w:fldChar w:fldCharType="separate"/>
           </w:r>
-          <w:hyperlink w:anchor="_Toc59391289" w:history="1">
+          <w:hyperlink w:anchor="_Toc59391493" w:history="1">
             <w:r>
               <w:rPr>
                 <w:rStyle w:val="Hipercze"/>
@@ -1079,7 +1097,7 @@
               <w:rPr>
                 <w:webHidden/>
               </w:rPr>
-              <w:instrText xml:space="preserve"> PAGEREF _Toc59391289 \h </w:instrText>
+              <w:instrText xml:space="preserve"> PAGEREF _Toc59391493 \h </w:instrText>
             </w:r>
             <w:r>
               <w:rPr>
@@ -1117,7 +1135,7 @@
               <w:lang w:eastAsia="pl-PL"/>
             </w:rPr>
           </w:pPr>
-          <w:hyperlink w:anchor="_Toc59391290" w:history="1">
+          <w:hyperlink w:anchor="_Toc59391494" w:history="1">
             <w:r>
               <w:rPr>
                 <w:rStyle w:val="Hipercze"/>
@@ -1142,7 +1160,7 @@
               <w:rPr>
                 <w:webHidden/>
               </w:rPr>
-              <w:instrText xml:space="preserve"> PAGEREF _Toc59391290 \h </w:instrText>
+              <w:instrText xml:space="preserve"> PAGEREF _Toc59391494 \h </w:instrText>
             </w:r>
             <w:r>
               <w:rPr>
@@ -1180,7 +1198,7 @@
               <w:lang w:eastAsia="pl-PL"/>
             </w:rPr>
           </w:pPr>
-          <w:hyperlink w:anchor="_Toc59391291" w:history="1">
+          <w:hyperlink w:anchor="_Toc59391495" w:history="1">
             <w:r>
               <w:rPr>
                 <w:rStyle w:val="Hipercze"/>
@@ -1204,7 +1222,7 @@
               <w:rPr>
                 <w:webHidden/>
               </w:rPr>
-              <w:instrText xml:space="preserve"> PAGEREF _Toc59391291 \h </w:instrText>
+              <w:instrText xml:space="preserve"> PAGEREF _Toc59391495 \h </w:instrText>
             </w:r>
             <w:r>
               <w:rPr>
@@ -1244,7 +1262,7 @@
               <w:lang w:eastAsia="pl-PL"/>
             </w:rPr>
           </w:pPr>
-          <w:hyperlink w:anchor="_Toc59391292" w:history="1">
+          <w:hyperlink w:anchor="_Toc59391496" w:history="1">
             <w:r>
               <w:rPr>
                 <w:rStyle w:val="Hipercze"/>
@@ -1272,7 +1290,7 @@
                 <w:noProof/>
                 <w:webHidden/>
               </w:rPr>
-              <w:instrText xml:space="preserve"> PAGEREF _Toc59391292 \h </w:instrText>
+              <w:instrText xml:space="preserve"> PAGEREF _Toc59391496 \h </w:instrText>
             </w:r>
             <w:r>
               <w:rPr>
@@ -1316,7 +1334,7 @@
               <w:lang w:eastAsia="pl-PL"/>
             </w:rPr>
           </w:pPr>
-          <w:hyperlink w:anchor="_Toc59391293" w:history="1">
+          <w:hyperlink w:anchor="_Toc59391497" w:history="1">
             <w:r>
               <w:rPr>
                 <w:rStyle w:val="Hipercze"/>
@@ -1344,7 +1362,7 @@
                 <w:noProof/>
                 <w:webHidden/>
               </w:rPr>
-              <w:instrText xml:space="preserve"> PAGEREF _Toc59391293 \h </w:instrText>
+              <w:instrText xml:space="preserve"> PAGEREF _Toc59391497 \h </w:instrText>
             </w:r>
             <w:r>
               <w:rPr>
@@ -1386,7 +1404,7 @@
               <w:lang w:eastAsia="pl-PL"/>
             </w:rPr>
           </w:pPr>
-          <w:hyperlink w:anchor="_Toc59391294" w:history="1">
+          <w:hyperlink w:anchor="_Toc59391498" w:history="1">
             <w:r>
               <w:rPr>
                 <w:rStyle w:val="Hipercze"/>
@@ -1409,7 +1427,7 @@
               <w:rPr>
                 <w:webHidden/>
               </w:rPr>
-              <w:instrText xml:space="preserve"> PAGEREF _Toc59391294 \h </w:instrText>
+              <w:instrText xml:space="preserve"> PAGEREF _Toc59391498 \h </w:instrText>
             </w:r>
             <w:r>
               <w:rPr>
@@ -1449,7 +1467,7 @@
               <w:lang w:eastAsia="pl-PL"/>
             </w:rPr>
           </w:pPr>
-          <w:hyperlink w:anchor="_Toc59391295" w:history="1">
+          <w:hyperlink w:anchor="_Toc59391499" w:history="1">
             <w:r>
               <w:rPr>
                 <w:rStyle w:val="Hipercze"/>
@@ -1477,7 +1495,7 @@
                 <w:noProof/>
                 <w:webHidden/>
               </w:rPr>
-              <w:instrText xml:space="preserve"> PAGEREF _Toc59391295 \h </w:instrText>
+              <w:instrText xml:space="preserve"> PAGEREF _Toc59391499 \h </w:instrText>
             </w:r>
             <w:r>
               <w:rPr>
@@ -1521,7 +1539,7 @@
               <w:lang w:eastAsia="pl-PL"/>
             </w:rPr>
           </w:pPr>
-          <w:hyperlink w:anchor="_Toc59391296" w:history="1">
+          <w:hyperlink w:anchor="_Toc59391500" w:history="1">
             <w:r>
               <w:rPr>
                 <w:rStyle w:val="Hipercze"/>
@@ -1549,7 +1567,7 @@
                 <w:noProof/>
                 <w:webHidden/>
               </w:rPr>
-              <w:instrText xml:space="preserve"> PAGEREF _Toc59391296 \h </w:instrText>
+              <w:instrText xml:space="preserve"> PAGEREF _Toc59391500 \h </w:instrText>
             </w:r>
             <w:r>
               <w:rPr>
@@ -1593,7 +1611,7 @@
               <w:lang w:eastAsia="pl-PL"/>
             </w:rPr>
           </w:pPr>
-          <w:hyperlink w:anchor="_Toc59391297" w:history="1">
+          <w:hyperlink w:anchor="_Toc59391501" w:history="1">
             <w:r>
               <w:rPr>
                 <w:rStyle w:val="Hipercze"/>
@@ -1621,7 +1639,7 @@
                 <w:noProof/>
                 <w:webHidden/>
               </w:rPr>
-              <w:instrText xml:space="preserve"> PAGEREF _Toc59391297 \h </w:instrText>
+              <w:instrText xml:space="preserve"> PAGEREF _Toc59391501 \h </w:instrText>
             </w:r>
             <w:r>
               <w:rPr>
@@ -1665,7 +1683,7 @@
               <w:lang w:eastAsia="pl-PL"/>
             </w:rPr>
           </w:pPr>
-          <w:hyperlink w:anchor="_Toc59391298" w:history="1">
+          <w:hyperlink w:anchor="_Toc59391502" w:history="1">
             <w:r>
               <w:rPr>
                 <w:rStyle w:val="Hipercze"/>
@@ -1693,7 +1711,7 @@
                 <w:noProof/>
                 <w:webHidden/>
               </w:rPr>
-              <w:instrText xml:space="preserve"> PAGEREF _Toc59391298 \h </w:instrText>
+              <w:instrText xml:space="preserve"> PAGEREF _Toc59391502 \h </w:instrText>
             </w:r>
             <w:r>
               <w:rPr>
@@ -1735,12 +1753,20 @@
               <w:lang w:eastAsia="pl-PL"/>
             </w:rPr>
           </w:pPr>
-          <w:hyperlink w:anchor="_Toc59391299" w:history="1">
+          <w:hyperlink w:anchor="_Toc59391503" w:history="1">
             <w:r>
               <w:rPr>
                 <w:rStyle w:val="Hipercze"/>
               </w:rPr>
-              <w:t>II. Omówienie danych wykorzystanych do przeprowadzenia analizy.</w:t>
+              <w:t>II. Omówienie danych wykorzystan</w:t>
+            </w:r>
+            <w:bookmarkStart w:id="3" w:name="_GoBack"/>
+            <w:bookmarkEnd w:id="3"/>
+            <w:r>
+              <w:rPr>
+                <w:rStyle w:val="Hipercze"/>
+              </w:rPr>
+              <w:t>ych do przeprowadzenia analizy.</w:t>
             </w:r>
             <w:r>
               <w:rPr>
@@ -1758,7 +1784,7 @@
               <w:rPr>
                 <w:webHidden/>
               </w:rPr>
-              <w:instrText xml:space="preserve"> PAGEREF _Toc59391299 \h </w:instrText>
+              <w:instrText xml:space="preserve"> PAGEREF _Toc59391503 \h </w:instrText>
             </w:r>
             <w:r>
               <w:rPr>
@@ -1798,7 +1824,7 @@
               <w:lang w:eastAsia="pl-PL"/>
             </w:rPr>
           </w:pPr>
-          <w:hyperlink w:anchor="_Toc59391300" w:history="1">
+          <w:hyperlink w:anchor="_Toc59391504" w:history="1">
             <w:r>
               <w:rPr>
                 <w:rStyle w:val="Hipercze"/>
@@ -1826,7 +1852,7 @@
                 <w:noProof/>
                 <w:webHidden/>
               </w:rPr>
-              <w:instrText xml:space="preserve"> PAGEREF _Toc59391300 \h </w:instrText>
+              <w:instrText xml:space="preserve"> PAGEREF _Toc59391504 \h </w:instrText>
             </w:r>
             <w:r>
               <w:rPr>
@@ -1870,7 +1896,7 @@
               <w:lang w:eastAsia="pl-PL"/>
             </w:rPr>
           </w:pPr>
-          <w:hyperlink w:anchor="_Toc59391301" w:history="1">
+          <w:hyperlink w:anchor="_Toc59391505" w:history="1">
             <w:r>
               <w:rPr>
                 <w:rStyle w:val="Hipercze"/>
@@ -1898,7 +1924,7 @@
                 <w:noProof/>
                 <w:webHidden/>
               </w:rPr>
-              <w:instrText xml:space="preserve"> PAGEREF _Toc59391301 \h </w:instrText>
+              <w:instrText xml:space="preserve"> PAGEREF _Toc59391505 \h </w:instrText>
             </w:r>
             <w:r>
               <w:rPr>
@@ -1942,30 +1968,14 @@
               <w:lang w:eastAsia="pl-PL"/>
             </w:rPr>
           </w:pPr>
-          <w:hyperlink w:anchor="_Toc59391302" w:history="1">
+          <w:hyperlink w:anchor="_Toc59391506" w:history="1">
             <w:r>
               <w:rPr>
                 <w:rStyle w:val="Hipercze"/>
                 <w:rFonts w:cs="Times New Roman"/>
                 <w:noProof/>
               </w:rPr>
-              <w:t>II.3 Analiza eksploracy</w:t>
-            </w:r>
-            <w:r>
-              <w:rPr>
-                <w:rStyle w:val="Hipercze"/>
-                <w:rFonts w:cs="Times New Roman"/>
-                <w:noProof/>
-              </w:rPr>
-              <w:t>j</w:t>
-            </w:r>
-            <w:r>
-              <w:rPr>
-                <w:rStyle w:val="Hipercze"/>
-                <w:rFonts w:cs="Times New Roman"/>
-                <w:noProof/>
-              </w:rPr>
-              <w:t>na zebranych danych.</w:t>
+              <w:t>II.3 Analiza eksploracyjna zebranych danych.</w:t>
             </w:r>
             <w:r>
               <w:rPr>
@@ -1986,7 +1996,7 @@
                 <w:noProof/>
                 <w:webHidden/>
               </w:rPr>
-              <w:instrText xml:space="preserve"> PAGEREF _Toc59391302 \h </w:instrText>
+              <w:instrText xml:space="preserve"> PAGEREF _Toc59391506 \h </w:instrText>
             </w:r>
             <w:r>
               <w:rPr>
@@ -2030,7 +2040,7 @@
               <w:lang w:eastAsia="pl-PL"/>
             </w:rPr>
           </w:pPr>
-          <w:hyperlink w:anchor="_Toc59391303" w:history="1">
+          <w:hyperlink w:anchor="_Toc59391507" w:history="1">
             <w:r>
               <w:rPr>
                 <w:rStyle w:val="Hipercze"/>
@@ -2058,7 +2068,7 @@
                 <w:noProof/>
                 <w:webHidden/>
               </w:rPr>
-              <w:instrText xml:space="preserve"> PAGEREF _Toc59391303 \h </w:instrText>
+              <w:instrText xml:space="preserve"> PAGEREF _Toc59391507 \h </w:instrText>
             </w:r>
             <w:r>
               <w:rPr>
@@ -2100,7 +2110,7 @@
               <w:lang w:eastAsia="pl-PL"/>
             </w:rPr>
           </w:pPr>
-          <w:hyperlink w:anchor="_Toc59391304" w:history="1">
+          <w:hyperlink w:anchor="_Toc59391508" w:history="1">
             <w:r>
               <w:rPr>
                 <w:rStyle w:val="Hipercze"/>
@@ -2123,7 +2133,7 @@
               <w:rPr>
                 <w:webHidden/>
               </w:rPr>
-              <w:instrText xml:space="preserve"> PAGEREF _Toc59391304 \h </w:instrText>
+              <w:instrText xml:space="preserve"> PAGEREF _Toc59391508 \h </w:instrText>
             </w:r>
             <w:r>
               <w:rPr>
@@ -2163,7 +2173,7 @@
               <w:lang w:eastAsia="pl-PL"/>
             </w:rPr>
           </w:pPr>
-          <w:hyperlink w:anchor="_Toc59391305" w:history="1">
+          <w:hyperlink w:anchor="_Toc59391509" w:history="1">
             <w:r>
               <w:rPr>
                 <w:rStyle w:val="Hipercze"/>
@@ -2191,7 +2201,7 @@
                 <w:noProof/>
                 <w:webHidden/>
               </w:rPr>
-              <w:instrText xml:space="preserve"> PAGEREF _Toc59391305 \h </w:instrText>
+              <w:instrText xml:space="preserve"> PAGEREF _Toc59391509 \h </w:instrText>
             </w:r>
             <w:r>
               <w:rPr>
@@ -2235,7 +2245,7 @@
               <w:lang w:eastAsia="pl-PL"/>
             </w:rPr>
           </w:pPr>
-          <w:hyperlink w:anchor="_Toc59391306" w:history="1">
+          <w:hyperlink w:anchor="_Toc59391510" w:history="1">
             <w:r>
               <w:rPr>
                 <w:rStyle w:val="Hipercze"/>
@@ -2263,7 +2273,7 @@
                 <w:noProof/>
                 <w:webHidden/>
               </w:rPr>
-              <w:instrText xml:space="preserve"> PAGEREF _Toc59391306 \h </w:instrText>
+              <w:instrText xml:space="preserve"> PAGEREF _Toc59391510 \h </w:instrText>
             </w:r>
             <w:r>
               <w:rPr>
@@ -2307,7 +2317,7 @@
               <w:lang w:eastAsia="pl-PL"/>
             </w:rPr>
           </w:pPr>
-          <w:hyperlink w:anchor="_Toc59391307" w:history="1">
+          <w:hyperlink w:anchor="_Toc59391511" w:history="1">
             <w:r>
               <w:rPr>
                 <w:rStyle w:val="Hipercze"/>
@@ -2334,7 +2344,7 @@
                 <w:noProof/>
                 <w:webHidden/>
               </w:rPr>
-              <w:instrText xml:space="preserve"> PAGEREF _Toc59391307 \h </w:instrText>
+              <w:instrText xml:space="preserve"> PAGEREF _Toc59391511 \h </w:instrText>
             </w:r>
             <w:r>
               <w:rPr>
@@ -2378,7 +2388,7 @@
               <w:lang w:eastAsia="pl-PL"/>
             </w:rPr>
           </w:pPr>
-          <w:hyperlink w:anchor="_Toc59391308" w:history="1">
+          <w:hyperlink w:anchor="_Toc59391512" w:history="1">
             <w:r>
               <w:rPr>
                 <w:rStyle w:val="Hipercze"/>
@@ -2405,7 +2415,7 @@
                 <w:noProof/>
                 <w:webHidden/>
               </w:rPr>
-              <w:instrText xml:space="preserve"> PAGEREF _Toc59391308 \h </w:instrText>
+              <w:instrText xml:space="preserve"> PAGEREF _Toc59391512 \h </w:instrText>
             </w:r>
             <w:r>
               <w:rPr>
@@ -2449,7 +2459,7 @@
               <w:lang w:eastAsia="pl-PL"/>
             </w:rPr>
           </w:pPr>
-          <w:hyperlink w:anchor="_Toc59391309" w:history="1">
+          <w:hyperlink w:anchor="_Toc59391513" w:history="1">
             <w:r>
               <w:rPr>
                 <w:rStyle w:val="Hipercze"/>
@@ -2476,7 +2486,7 @@
                 <w:noProof/>
                 <w:webHidden/>
               </w:rPr>
-              <w:instrText xml:space="preserve"> PAGEREF _Toc59391309 \h </w:instrText>
+              <w:instrText xml:space="preserve"> PAGEREF _Toc59391513 \h </w:instrText>
             </w:r>
             <w:r>
               <w:rPr>
@@ -2518,7 +2528,7 @@
               <w:lang w:eastAsia="pl-PL"/>
             </w:rPr>
           </w:pPr>
-          <w:hyperlink w:anchor="_Toc59391310" w:history="1">
+          <w:hyperlink w:anchor="_Toc59391514" w:history="1">
             <w:r>
               <w:rPr>
                 <w:rStyle w:val="Hipercze"/>
@@ -2541,7 +2551,7 @@
               <w:rPr>
                 <w:webHidden/>
               </w:rPr>
-              <w:instrText xml:space="preserve"> PAGEREF _Toc59391310 \h </w:instrText>
+              <w:instrText xml:space="preserve"> PAGEREF _Toc59391514 \h </w:instrText>
             </w:r>
             <w:r>
               <w:rPr>
@@ -2581,7 +2591,7 @@
               <w:lang w:eastAsia="pl-PL"/>
             </w:rPr>
           </w:pPr>
-          <w:hyperlink w:anchor="_Toc59391311" w:history="1">
+          <w:hyperlink w:anchor="_Toc59391515" w:history="1">
             <w:r>
               <w:rPr>
                 <w:rStyle w:val="Hipercze"/>
@@ -2608,7 +2618,7 @@
                 <w:noProof/>
                 <w:webHidden/>
               </w:rPr>
-              <w:instrText xml:space="preserve"> PAGEREF _Toc59391311 \h </w:instrText>
+              <w:instrText xml:space="preserve"> PAGEREF _Toc59391515 \h </w:instrText>
             </w:r>
             <w:r>
               <w:rPr>
@@ -2652,7 +2662,7 @@
               <w:lang w:eastAsia="pl-PL"/>
             </w:rPr>
           </w:pPr>
-          <w:hyperlink w:anchor="_Toc59391312" w:history="1">
+          <w:hyperlink w:anchor="_Toc59391516" w:history="1">
             <w:r>
               <w:rPr>
                 <w:rStyle w:val="Hipercze"/>
@@ -2679,7 +2689,7 @@
                 <w:noProof/>
                 <w:webHidden/>
               </w:rPr>
-              <w:instrText xml:space="preserve"> PAGEREF _Toc59391312 \h </w:instrText>
+              <w:instrText xml:space="preserve"> PAGEREF _Toc59391516 \h </w:instrText>
             </w:r>
             <w:r>
               <w:rPr>
@@ -2723,7 +2733,7 @@
               <w:lang w:eastAsia="pl-PL"/>
             </w:rPr>
           </w:pPr>
-          <w:hyperlink w:anchor="_Toc59391313" w:history="1">
+          <w:hyperlink w:anchor="_Toc59391517" w:history="1">
             <w:r>
               <w:rPr>
                 <w:rStyle w:val="Hipercze"/>
@@ -2750,7 +2760,7 @@
                 <w:noProof/>
                 <w:webHidden/>
               </w:rPr>
-              <w:instrText xml:space="preserve"> PAGEREF _Toc59391313 \h </w:instrText>
+              <w:instrText xml:space="preserve"> PAGEREF _Toc59391517 \h </w:instrText>
             </w:r>
             <w:r>
               <w:rPr>
@@ -2794,7 +2804,7 @@
               <w:lang w:eastAsia="pl-PL"/>
             </w:rPr>
           </w:pPr>
-          <w:hyperlink w:anchor="_Toc59391314" w:history="1">
+          <w:hyperlink w:anchor="_Toc59391518" w:history="1">
             <w:r>
               <w:rPr>
                 <w:rStyle w:val="Hipercze"/>
@@ -2821,7 +2831,7 @@
                 <w:noProof/>
                 <w:webHidden/>
               </w:rPr>
-              <w:instrText xml:space="preserve"> PAGEREF _Toc59391314 \h </w:instrText>
+              <w:instrText xml:space="preserve"> PAGEREF _Toc59391518 \h </w:instrText>
             </w:r>
             <w:r>
               <w:rPr>
@@ -2865,7 +2875,7 @@
               <w:lang w:eastAsia="pl-PL"/>
             </w:rPr>
           </w:pPr>
-          <w:hyperlink w:anchor="_Toc59391315" w:history="1">
+          <w:hyperlink w:anchor="_Toc59391519" w:history="1">
             <w:r>
               <w:rPr>
                 <w:rStyle w:val="Hipercze"/>
@@ -2892,7 +2902,7 @@
                 <w:noProof/>
                 <w:webHidden/>
               </w:rPr>
-              <w:instrText xml:space="preserve"> PAGEREF _Toc59391315 \h </w:instrText>
+              <w:instrText xml:space="preserve"> PAGEREF _Toc59391519 \h </w:instrText>
             </w:r>
             <w:r>
               <w:rPr>
@@ -2936,7 +2946,7 @@
               <w:lang w:eastAsia="pl-PL"/>
             </w:rPr>
           </w:pPr>
-          <w:hyperlink w:anchor="_Toc59391316" w:history="1">
+          <w:hyperlink w:anchor="_Toc59391520" w:history="1">
             <w:r>
               <w:rPr>
                 <w:rStyle w:val="Hipercze"/>
@@ -2963,7 +2973,7 @@
                 <w:noProof/>
                 <w:webHidden/>
               </w:rPr>
-              <w:instrText xml:space="preserve"> PAGEREF _Toc59391316 \h </w:instrText>
+              <w:instrText xml:space="preserve"> PAGEREF _Toc59391520 \h </w:instrText>
             </w:r>
             <w:r>
               <w:rPr>
@@ -3005,7 +3015,7 @@
               <w:lang w:eastAsia="pl-PL"/>
             </w:rPr>
           </w:pPr>
-          <w:hyperlink w:anchor="_Toc59391317" w:history="1">
+          <w:hyperlink w:anchor="_Toc59391521" w:history="1">
             <w:r>
               <w:rPr>
                 <w:rStyle w:val="Hipercze"/>
@@ -3028,7 +3038,7 @@
               <w:rPr>
                 <w:webHidden/>
               </w:rPr>
-              <w:instrText xml:space="preserve"> PAGEREF _Toc59391317 \h </w:instrText>
+              <w:instrText xml:space="preserve"> PAGEREF _Toc59391521 \h </w:instrText>
             </w:r>
             <w:r>
               <w:rPr>
@@ -3066,7 +3076,7 @@
               <w:lang w:eastAsia="pl-PL"/>
             </w:rPr>
           </w:pPr>
-          <w:hyperlink w:anchor="_Toc59391318" w:history="1">
+          <w:hyperlink w:anchor="_Toc59391522" w:history="1">
             <w:r>
               <w:rPr>
                 <w:rStyle w:val="Hipercze"/>
@@ -3089,7 +3099,7 @@
               <w:rPr>
                 <w:webHidden/>
               </w:rPr>
-              <w:instrText xml:space="preserve"> PAGEREF _Toc59391318 \h </w:instrText>
+              <w:instrText xml:space="preserve"> PAGEREF _Toc59391522 \h </w:instrText>
             </w:r>
             <w:r>
               <w:rPr>
@@ -3129,7 +3139,7 @@
               <w:lang w:eastAsia="pl-PL"/>
             </w:rPr>
           </w:pPr>
-          <w:hyperlink w:anchor="_Toc59391319" w:history="1">
+          <w:hyperlink w:anchor="_Toc59391523" w:history="1">
             <w:r>
               <w:rPr>
                 <w:rStyle w:val="Hipercze"/>
@@ -3156,7 +3166,7 @@
                 <w:noProof/>
                 <w:webHidden/>
               </w:rPr>
-              <w:instrText xml:space="preserve"> PAGEREF _Toc59391319 \h </w:instrText>
+              <w:instrText xml:space="preserve"> PAGEREF _Toc59391523 \h </w:instrText>
             </w:r>
             <w:r>
               <w:rPr>
@@ -3200,7 +3210,7 @@
               <w:lang w:eastAsia="pl-PL"/>
             </w:rPr>
           </w:pPr>
-          <w:hyperlink w:anchor="_Toc59391320" w:history="1">
+          <w:hyperlink w:anchor="_Toc59391524" w:history="1">
             <w:r>
               <w:rPr>
                 <w:rStyle w:val="Hipercze"/>
@@ -3227,7 +3237,7 @@
                 <w:noProof/>
                 <w:webHidden/>
               </w:rPr>
-              <w:instrText xml:space="preserve"> PAGEREF _Toc59391320 \h </w:instrText>
+              <w:instrText xml:space="preserve"> PAGEREF _Toc59391524 \h </w:instrText>
             </w:r>
             <w:r>
               <w:rPr>
@@ -3271,7 +3281,7 @@
               <w:lang w:eastAsia="pl-PL"/>
             </w:rPr>
           </w:pPr>
-          <w:hyperlink w:anchor="_Toc59391321" w:history="1">
+          <w:hyperlink w:anchor="_Toc59391525" w:history="1">
             <w:r>
               <w:rPr>
                 <w:rStyle w:val="Hipercze"/>
@@ -3298,7 +3308,7 @@
                 <w:noProof/>
                 <w:webHidden/>
               </w:rPr>
-              <w:instrText xml:space="preserve"> PAGEREF _Toc59391321 \h </w:instrText>
+              <w:instrText xml:space="preserve"> PAGEREF _Toc59391525 \h </w:instrText>
             </w:r>
             <w:r>
               <w:rPr>
@@ -3342,7 +3352,7 @@
               <w:lang w:eastAsia="pl-PL"/>
             </w:rPr>
           </w:pPr>
-          <w:hyperlink w:anchor="_Toc59391322" w:history="1">
+          <w:hyperlink w:anchor="_Toc59391526" w:history="1">
             <w:r>
               <w:rPr>
                 <w:rStyle w:val="Hipercze"/>
@@ -3369,7 +3379,7 @@
                 <w:noProof/>
                 <w:webHidden/>
               </w:rPr>
-              <w:instrText xml:space="preserve"> PAGEREF _Toc59391322 \h </w:instrText>
+              <w:instrText xml:space="preserve"> PAGEREF _Toc59391526 \h </w:instrText>
             </w:r>
             <w:r>
               <w:rPr>
@@ -3413,7 +3423,7 @@
               <w:lang w:eastAsia="pl-PL"/>
             </w:rPr>
           </w:pPr>
-          <w:hyperlink w:anchor="_Toc59391323" w:history="1">
+          <w:hyperlink w:anchor="_Toc59391527" w:history="1">
             <w:r>
               <w:rPr>
                 <w:rStyle w:val="Hipercze"/>
@@ -3440,7 +3450,7 @@
                 <w:noProof/>
                 <w:webHidden/>
               </w:rPr>
-              <w:instrText xml:space="preserve"> PAGEREF _Toc59391323 \h </w:instrText>
+              <w:instrText xml:space="preserve"> PAGEREF _Toc59391527 \h </w:instrText>
             </w:r>
             <w:r>
               <w:rPr>
@@ -3482,7 +3492,7 @@
               <w:lang w:eastAsia="pl-PL"/>
             </w:rPr>
           </w:pPr>
-          <w:hyperlink w:anchor="_Toc59391324" w:history="1">
+          <w:hyperlink w:anchor="_Toc59391528" w:history="1">
             <w:r>
               <w:rPr>
                 <w:rStyle w:val="Hipercze"/>
@@ -3505,7 +3515,7 @@
               <w:rPr>
                 <w:webHidden/>
               </w:rPr>
-              <w:instrText xml:space="preserve"> PAGEREF _Toc59391324 \h </w:instrText>
+              <w:instrText xml:space="preserve"> PAGEREF _Toc59391528 \h </w:instrText>
             </w:r>
             <w:r>
               <w:rPr>
@@ -3543,7 +3553,7 @@
               <w:lang w:eastAsia="pl-PL"/>
             </w:rPr>
           </w:pPr>
-          <w:hyperlink w:anchor="_Toc59391325" w:history="1">
+          <w:hyperlink w:anchor="_Toc59391529" w:history="1">
             <w:r>
               <w:rPr>
                 <w:rStyle w:val="Hipercze"/>
@@ -3566,7 +3576,7 @@
               <w:rPr>
                 <w:webHidden/>
               </w:rPr>
-              <w:instrText xml:space="preserve"> PAGEREF _Toc59391325 \h </w:instrText>
+              <w:instrText xml:space="preserve"> PAGEREF _Toc59391529 \h </w:instrText>
             </w:r>
             <w:r>
               <w:rPr>
@@ -3629,7 +3639,7 @@
         </w:rPr>
         <w:br w:type="column"/>
       </w:r>
-      <w:bookmarkStart w:id="3" w:name="_Toc59391291"/>
+      <w:bookmarkStart w:id="4" w:name="_Toc59391495"/>
       <w:r>
         <w:rPr>
           <w:rFonts w:cs="Times New Roman"/>
@@ -3647,7 +3657,7 @@
         </w:rPr>
         <w:t>.</w:t>
       </w:r>
-      <w:bookmarkEnd w:id="3"/>
+      <w:bookmarkEnd w:id="4"/>
     </w:p>
     <w:p>
       <w:pPr>
@@ -3659,7 +3669,7 @@
           <w:szCs w:val="24"/>
         </w:rPr>
       </w:pPr>
-      <w:bookmarkStart w:id="4" w:name="_Toc59391292"/>
+      <w:bookmarkStart w:id="5" w:name="_Toc59391496"/>
       <w:r>
         <w:rPr>
           <w:rFonts w:cs="Times New Roman"/>
@@ -3667,7 +3677,7 @@
         </w:rPr>
         <w:t>Uzasadnienie wyboru tematu</w:t>
       </w:r>
-      <w:bookmarkEnd w:id="4"/>
+      <w:bookmarkEnd w:id="5"/>
       <w:r>
         <w:rPr>
           <w:rFonts w:cs="Times New Roman"/>
@@ -3747,7 +3757,23 @@
           <w:rFonts w:cs="Times New Roman"/>
           <w:szCs w:val="24"/>
         </w:rPr>
-        <w:t xml:space="preserve"> firm przeprowadzono wiele analiz jakościowych i ilościowych, których najbardziej rozpowszechnionym rezultatem jest model scoringowy opracowany przez profesora Edwarda Altmana, którego pierwsza wersja została opublikowana już w 1968 roku. Analiza tego tematu jest w pełni uzasadniona z biznesowego punktu widzenia. Możliwość </w:t>
+        <w:t xml:space="preserve"> firm przeprowadzono wiele analiz jakościowych i ilościowych, których najbardziej rozpowszechnionym rezultatem jest model </w:t>
+      </w:r>
+      <w:proofErr w:type="spellStart"/>
+      <w:r>
+        <w:rPr>
+          <w:rFonts w:cs="Times New Roman"/>
+          <w:szCs w:val="24"/>
+        </w:rPr>
+        <w:t>scoringowy</w:t>
+      </w:r>
+      <w:proofErr w:type="spellEnd"/>
+      <w:r>
+        <w:rPr>
+          <w:rFonts w:cs="Times New Roman"/>
+          <w:szCs w:val="24"/>
+        </w:rPr>
+        <w:t xml:space="preserve"> opracowany przez profesora Edwarda Altmana, którego pierwsza wersja została opublikowana już w 1968 roku. Analiza tego tematu jest w pełni uzasadniona z biznesowego punktu widzenia. Możliwość </w:t>
       </w:r>
       <w:r>
         <w:rPr>
@@ -3877,7 +3903,23 @@
           <w:rFonts w:cs="Times New Roman"/>
           <w:szCs w:val="24"/>
         </w:rPr>
-        <w:t xml:space="preserve"> Dzięki odpowiedniej weryfikacji kontrahentów i partnerów biznesowych przedsiębiorstwo ogranicza możliwość poniesienia strat wizerunkowych i reputacyjnych z powodu ograniczenia kontraktów z podmiotami o niskiej wiarygodności</w:t>
+        <w:t xml:space="preserve"> Dzięki odpowiedniej weryfikacji kontrahentów i partnerów biznesowych przedsiębiorstwo ogranicza możliwość poniesienia strat wizerunkowych i </w:t>
+      </w:r>
+      <w:proofErr w:type="spellStart"/>
+      <w:r>
+        <w:rPr>
+          <w:rFonts w:cs="Times New Roman"/>
+          <w:szCs w:val="24"/>
+        </w:rPr>
+        <w:t>reputacyjnych</w:t>
+      </w:r>
+      <w:proofErr w:type="spellEnd"/>
+      <w:r>
+        <w:rPr>
+          <w:rFonts w:cs="Times New Roman"/>
+          <w:szCs w:val="24"/>
+        </w:rPr>
+        <w:t xml:space="preserve"> z powodu ograniczenia kontraktów z podmiotami o niskiej wiarygodności</w:t>
       </w:r>
       <w:r>
         <w:rPr>
@@ -4012,7 +4054,23 @@
           <w:rFonts w:cs="Times New Roman"/>
           <w:szCs w:val="24"/>
         </w:rPr>
-        <w:t>, rekoncyliacji owych danych i przeprowadzenia analiza wiarygodności i oceny kondycji firmy. Zazwyczaj analiza jest przeprowadzana przy wykorzystaniu modelu eksperckiego i karty scoringowej, gdzie wartości uwzględnionych zmiennych są odpowiednio punktowane ze względu na ich pozytywny bądź negatywny wpływ na ryzyko kontrahenta. W trakcie swojego doświadczenia zawodowego autor nie spotkał się jednak z w pełni zautomatyzowanym rozwiązaniem, które dostarczałoby także oceny prawdopodobieństwa bankructwa.</w:t>
+        <w:t xml:space="preserve">, rekoncyliacji owych danych i przeprowadzenia analiza wiarygodności i oceny kondycji firmy. Zazwyczaj analiza jest przeprowadzana przy wykorzystaniu modelu eksperckiego i karty </w:t>
+      </w:r>
+      <w:proofErr w:type="spellStart"/>
+      <w:r>
+        <w:rPr>
+          <w:rFonts w:cs="Times New Roman"/>
+          <w:szCs w:val="24"/>
+        </w:rPr>
+        <w:t>scoringowej</w:t>
+      </w:r>
+      <w:proofErr w:type="spellEnd"/>
+      <w:r>
+        <w:rPr>
+          <w:rFonts w:cs="Times New Roman"/>
+          <w:szCs w:val="24"/>
+        </w:rPr>
+        <w:t>, gdzie wartości uwzględnionych zmiennych są odpowiednio punktowane ze względu na ich pozytywny bądź negatywny wpływ na ryzyko kontrahenta. W trakcie swojego doświadczenia zawodowego autor nie spotkał się jednak z w pełni zautomatyzowanym rozwiązaniem, które dostarczałoby także oceny prawdopodobieństwa bankructwa.</w:t>
       </w:r>
       <w:r>
         <w:rPr>
@@ -4223,7 +4281,7 @@
           <w:szCs w:val="24"/>
         </w:rPr>
       </w:pPr>
-      <w:bookmarkStart w:id="5" w:name="_Toc59391293"/>
+      <w:bookmarkStart w:id="6" w:name="_Toc59391497"/>
       <w:r>
         <w:rPr>
           <w:rFonts w:cs="Times New Roman"/>
@@ -4231,7 +4289,7 @@
         </w:rPr>
         <w:t>Struktura pracy:</w:t>
       </w:r>
-      <w:bookmarkEnd w:id="5"/>
+      <w:bookmarkEnd w:id="6"/>
     </w:p>
     <w:p>
       <w:pPr>
@@ -4599,7 +4657,7 @@
           <w:szCs w:val="24"/>
         </w:rPr>
       </w:pPr>
-      <w:bookmarkStart w:id="6" w:name="_Toc59391294"/>
+      <w:bookmarkStart w:id="7" w:name="_Toc59391498"/>
       <w:r>
         <w:rPr>
           <w:rFonts w:cs="Times New Roman"/>
@@ -4615,7 +4673,7 @@
         </w:rPr>
         <w:t>Pojęcie ryzyka bankructwa przedsiębiorstwa i korzyści z jego predykcji</w:t>
       </w:r>
-      <w:bookmarkEnd w:id="6"/>
+      <w:bookmarkEnd w:id="7"/>
       <w:r>
         <w:rPr>
           <w:rFonts w:cs="Times New Roman"/>
@@ -4634,7 +4692,7 @@
           <w:szCs w:val="24"/>
         </w:rPr>
       </w:pPr>
-      <w:bookmarkStart w:id="7" w:name="_Toc59391295"/>
+      <w:bookmarkStart w:id="8" w:name="_Toc59391499"/>
       <w:r>
         <w:rPr>
           <w:rFonts w:cs="Times New Roman"/>
@@ -4677,7 +4735,7 @@
         </w:rPr>
         <w:t>.</w:t>
       </w:r>
-      <w:bookmarkEnd w:id="7"/>
+      <w:bookmarkEnd w:id="8"/>
     </w:p>
     <w:p>
       <w:pPr>
@@ -5361,7 +5419,23 @@
           <w:rFonts w:cs="Times New Roman"/>
           <w:szCs w:val="24"/>
         </w:rPr>
-        <w:t xml:space="preserve">czynników finansowych, regulacyjnych, reputacyjnych czy spowodowanych niedostatkiem informacji. Żaden z podmiotów nie jest w stanie przewidzieć swoich osiąganych wyników finansowych </w:t>
+        <w:t xml:space="preserve">czynników finansowych, regulacyjnych, </w:t>
+      </w:r>
+      <w:proofErr w:type="spellStart"/>
+      <w:r>
+        <w:rPr>
+          <w:rFonts w:cs="Times New Roman"/>
+          <w:szCs w:val="24"/>
+        </w:rPr>
+        <w:t>reputacyjnych</w:t>
+      </w:r>
+      <w:proofErr w:type="spellEnd"/>
+      <w:r>
+        <w:rPr>
+          <w:rFonts w:cs="Times New Roman"/>
+          <w:szCs w:val="24"/>
+        </w:rPr>
+        <w:t xml:space="preserve"> czy spowodowanych niedostatkiem informacji. Żaden z podmiotów nie jest w stanie przewidzieć swoich osiąganych wyników finansowych </w:t>
       </w:r>
       <w:r>
         <w:rPr>
@@ -5597,7 +5671,7 @@
           <w:szCs w:val="24"/>
         </w:rPr>
       </w:pPr>
-      <w:bookmarkStart w:id="8" w:name="_Toc59391296"/>
+      <w:bookmarkStart w:id="9" w:name="_Toc59391500"/>
       <w:r>
         <w:rPr>
           <w:rFonts w:cs="Times New Roman"/>
@@ -5626,7 +5700,7 @@
         </w:rPr>
         <w:t>.</w:t>
       </w:r>
-      <w:bookmarkEnd w:id="8"/>
+      <w:bookmarkEnd w:id="9"/>
     </w:p>
     <w:p>
       <w:pPr>
@@ -6344,7 +6418,7 @@
           <w:szCs w:val="24"/>
         </w:rPr>
       </w:pPr>
-      <w:bookmarkStart w:id="9" w:name="_Toc46087961"/>
+      <w:bookmarkStart w:id="10" w:name="_Toc46087961"/>
       <w:r>
         <w:rPr>
           <w:rFonts w:cs="Times New Roman"/>
@@ -6436,7 +6510,7 @@
         </w:rPr>
         <w:t xml:space="preserve"> 2000-2019.</w:t>
       </w:r>
-      <w:bookmarkEnd w:id="9"/>
+      <w:bookmarkEnd w:id="10"/>
     </w:p>
     <w:p>
       <w:pPr>
@@ -6828,7 +6902,7 @@
           <w:szCs w:val="24"/>
         </w:rPr>
       </w:pPr>
-      <w:bookmarkStart w:id="10" w:name="_Toc59391297"/>
+      <w:bookmarkStart w:id="11" w:name="_Toc59391501"/>
       <w:r>
         <w:rPr>
           <w:rFonts w:cs="Times New Roman"/>
@@ -6857,7 +6931,7 @@
         </w:rPr>
         <w:t>.</w:t>
       </w:r>
-      <w:bookmarkEnd w:id="10"/>
+      <w:bookmarkEnd w:id="11"/>
     </w:p>
     <w:p>
       <w:pPr>
@@ -6984,7 +7058,23 @@
           <w:rFonts w:cs="Times New Roman"/>
           <w:szCs w:val="24"/>
         </w:rPr>
-        <w:t>Do weryfikacji wiarygodności finansowej i reputacyjnej kontrahenta zobowiązują regulacje wprowadzone w polskim prawie</w:t>
+        <w:t xml:space="preserve">Do weryfikacji wiarygodności finansowej i </w:t>
+      </w:r>
+      <w:proofErr w:type="spellStart"/>
+      <w:r>
+        <w:rPr>
+          <w:rFonts w:cs="Times New Roman"/>
+          <w:szCs w:val="24"/>
+        </w:rPr>
+        <w:t>reputacyjnej</w:t>
+      </w:r>
+      <w:proofErr w:type="spellEnd"/>
+      <w:r>
+        <w:rPr>
+          <w:rFonts w:cs="Times New Roman"/>
+          <w:szCs w:val="24"/>
+        </w:rPr>
+        <w:t xml:space="preserve"> kontrahenta zobowiązują regulacje wprowadzone w polskim prawie</w:t>
       </w:r>
       <w:r>
         <w:rPr>
@@ -7383,7 +7473,23 @@
           <w:rFonts w:cs="Times New Roman"/>
           <w:szCs w:val="24"/>
         </w:rPr>
-        <w:t>Unii Europejskiej i prawo obowiązujące w Polsce sprawiają, że między innymi podmioty tak jakie banki, instytucje finansowe, fundusze inwestycyjne, fintechy, kancelarie prawne, notariusze, agenci nieruchomości, firmy oferujące usługi</w:t>
+        <w:t xml:space="preserve">Unii Europejskiej i prawo obowiązujące w Polsce sprawiają, że między innymi podmioty tak jakie banki, instytucje finansowe, fundusze inwestycyjne, </w:t>
+      </w:r>
+      <w:proofErr w:type="spellStart"/>
+      <w:r>
+        <w:rPr>
+          <w:rFonts w:cs="Times New Roman"/>
+          <w:szCs w:val="24"/>
+        </w:rPr>
+        <w:t>fintechy</w:t>
+      </w:r>
+      <w:proofErr w:type="spellEnd"/>
+      <w:r>
+        <w:rPr>
+          <w:rFonts w:cs="Times New Roman"/>
+          <w:szCs w:val="24"/>
+        </w:rPr>
+        <w:t>, kancelarie prawne, notariusze, agenci nieruchomości, firmy oferujące usługi</w:t>
       </w:r>
       <w:r>
         <w:rPr>
@@ -7763,7 +7869,7 @@
           <w:szCs w:val="24"/>
         </w:rPr>
       </w:pPr>
-      <w:bookmarkStart w:id="11" w:name="_Toc59391298"/>
+      <w:bookmarkStart w:id="12" w:name="_Toc59391502"/>
       <w:r>
         <w:rPr>
           <w:rFonts w:cs="Times New Roman"/>
@@ -7820,7 +7926,7 @@
         </w:rPr>
         <w:t>.</w:t>
       </w:r>
-      <w:bookmarkEnd w:id="11"/>
+      <w:bookmarkEnd w:id="12"/>
     </w:p>
     <w:p>
       <w:pPr>
@@ -8368,7 +8474,23 @@
           <w:rFonts w:cs="Times New Roman"/>
           <w:szCs w:val="24"/>
         </w:rPr>
-        <w:t xml:space="preserve"> w kontekście niskiej wiarygodności finansowej i reputacyjnej </w:t>
+        <w:t xml:space="preserve"> w kontekście niskiej wiarygodności finansowej i </w:t>
+      </w:r>
+      <w:proofErr w:type="spellStart"/>
+      <w:r>
+        <w:rPr>
+          <w:rFonts w:cs="Times New Roman"/>
+          <w:szCs w:val="24"/>
+        </w:rPr>
+        <w:t>reputacyjnej</w:t>
+      </w:r>
+      <w:proofErr w:type="spellEnd"/>
+      <w:r>
+        <w:rPr>
+          <w:rFonts w:cs="Times New Roman"/>
+          <w:szCs w:val="24"/>
+        </w:rPr>
+        <w:t xml:space="preserve"> </w:t>
       </w:r>
       <w:r>
         <w:rPr>
@@ -9081,7 +9203,7 @@
         </w:rPr>
         <w:t xml:space="preserve"> opierać się na otwartych </w:t>
       </w:r>
-      <w:commentRangeStart w:id="12"/>
+      <w:commentRangeStart w:id="13"/>
       <w:r>
         <w:rPr>
           <w:rFonts w:cs="Times New Roman"/>
@@ -9089,12 +9211,12 @@
         </w:rPr>
         <w:t>źródłach</w:t>
       </w:r>
-      <w:commentRangeEnd w:id="12"/>
+      <w:commentRangeEnd w:id="13"/>
       <w:r>
         <w:rPr>
           <w:rStyle w:val="Odwoaniedokomentarza"/>
         </w:rPr>
-        <w:commentReference w:id="12"/>
+        <w:commentReference w:id="13"/>
       </w:r>
       <w:r>
         <w:rPr>
@@ -9461,7 +9583,23 @@
           <w:rFonts w:cs="Times New Roman"/>
           <w:szCs w:val="24"/>
         </w:rPr>
-        <w:t>podjęcia jego budowy i sprawdzenia czy jego skuteczność będzie zadowalająca z perspektywy podmiotów, które będą chciały wykorzystać je do usprawnienia zarządzania ryzykiem operacyjnym, reputacyjnym i finansowym.</w:t>
+        <w:t xml:space="preserve">podjęcia jego budowy i sprawdzenia czy jego skuteczność będzie zadowalająca z perspektywy podmiotów, które będą chciały wykorzystać je do usprawnienia zarządzania ryzykiem operacyjnym, </w:t>
+      </w:r>
+      <w:proofErr w:type="spellStart"/>
+      <w:r>
+        <w:rPr>
+          <w:rFonts w:cs="Times New Roman"/>
+          <w:szCs w:val="24"/>
+        </w:rPr>
+        <w:t>reputacyjnym</w:t>
+      </w:r>
+      <w:proofErr w:type="spellEnd"/>
+      <w:r>
+        <w:rPr>
+          <w:rFonts w:cs="Times New Roman"/>
+          <w:szCs w:val="24"/>
+        </w:rPr>
+        <w:t xml:space="preserve"> i finansowym.</w:t>
       </w:r>
       <w:r>
         <w:rPr>
@@ -9481,7 +9619,7 @@
           <w:szCs w:val="24"/>
         </w:rPr>
       </w:pPr>
-      <w:bookmarkStart w:id="14" w:name="_Toc59391299"/>
+      <w:bookmarkStart w:id="14" w:name="_Toc59391503"/>
       <w:r>
         <w:rPr>
           <w:rFonts w:cs="Times New Roman"/>
@@ -9551,7 +9689,7 @@
           <w:szCs w:val="24"/>
         </w:rPr>
       </w:pPr>
-      <w:bookmarkStart w:id="15" w:name="_Toc59391300"/>
+      <w:bookmarkStart w:id="15" w:name="_Toc59391504"/>
       <w:r>
         <w:rPr>
           <w:rFonts w:cs="Times New Roman"/>
@@ -10415,7 +10553,21 @@
         <w:rPr>
           <w:rFonts w:ascii="Times New Roman" w:hAnsi="Times New Roman" w:cs="Times New Roman"/>
         </w:rPr>
-        <w:t xml:space="preserve">danych bezpośrednio ze strony internetowej poprzez zastosowanie skryptu-crawlera imitującego wyszukiwanie oraz zapisującego sprawdzone informacje. </w:t>
+        <w:t>danych bezpośrednio ze strony internetowej poprzez zastosowanie skryptu-</w:t>
+      </w:r>
+      <w:proofErr w:type="spellStart"/>
+      <w:r>
+        <w:rPr>
+          <w:rFonts w:ascii="Times New Roman" w:hAnsi="Times New Roman" w:cs="Times New Roman"/>
+        </w:rPr>
+        <w:t>crawlera</w:t>
+      </w:r>
+      <w:proofErr w:type="spellEnd"/>
+      <w:r>
+        <w:rPr>
+          <w:rFonts w:ascii="Times New Roman" w:hAnsi="Times New Roman" w:cs="Times New Roman"/>
+        </w:rPr>
+        <w:t xml:space="preserve"> imitującego wyszukiwanie oraz zapisującego sprawdzone informacje. </w:t>
       </w:r>
       <w:r>
         <w:rPr>
@@ -10433,7 +10585,21 @@
         <w:rPr>
           <w:rFonts w:ascii="Times New Roman" w:hAnsi="Times New Roman" w:cs="Times New Roman"/>
         </w:rPr>
-        <w:t xml:space="preserve"> zastosowano metodę web-scrapingu w celu pobierania bezpośrednio z udostępnionej strony i </w:t>
+        <w:t xml:space="preserve"> zastosowano metodę web-</w:t>
+      </w:r>
+      <w:proofErr w:type="spellStart"/>
+      <w:r>
+        <w:rPr>
+          <w:rFonts w:ascii="Times New Roman" w:hAnsi="Times New Roman" w:cs="Times New Roman"/>
+        </w:rPr>
+        <w:t>scrapingu</w:t>
+      </w:r>
+      <w:proofErr w:type="spellEnd"/>
+      <w:r>
+        <w:rPr>
+          <w:rFonts w:ascii="Times New Roman" w:hAnsi="Times New Roman" w:cs="Times New Roman"/>
+        </w:rPr>
+        <w:t xml:space="preserve"> w celu pobierania bezpośrednio z udostępnionej strony i </w:t>
       </w:r>
       <w:r>
         <w:rPr>
@@ -10919,7 +11085,7 @@
           <w:szCs w:val="24"/>
         </w:rPr>
       </w:pPr>
-      <w:bookmarkStart w:id="16" w:name="_Toc59391301"/>
+      <w:bookmarkStart w:id="16" w:name="_Toc59391505"/>
       <w:r>
         <w:rPr>
           <w:rFonts w:cs="Times New Roman"/>
@@ -12221,21 +12387,77 @@
           <w:rFonts w:eastAsia="Times New Roman" w:cs="Times New Roman"/>
           <w:szCs w:val="24"/>
         </w:rPr>
-        <w:t xml:space="preserve"> metody - statystykę Z-score oraz metodę detekcji przy wykorzystaniu rozstępu międzykwartylowego. Test Z-score sprawdza o ile odchyleń standardowych danych </w:t>
-      </w:r>
+        <w:t xml:space="preserve"> metody - statystykę Z-</w:t>
+      </w:r>
+      <w:proofErr w:type="spellStart"/>
       <w:r>
         <w:rPr>
           <w:rFonts w:eastAsia="Times New Roman" w:cs="Times New Roman"/>
           <w:szCs w:val="24"/>
         </w:rPr>
+        <w:t>score</w:t>
+      </w:r>
+      <w:proofErr w:type="spellEnd"/>
+      <w:r>
+        <w:rPr>
+          <w:rFonts w:eastAsia="Times New Roman" w:cs="Times New Roman"/>
+          <w:szCs w:val="24"/>
+        </w:rPr>
+        <w:t xml:space="preserve"> oraz metodę detekcji przy wykorzystaniu rozstępu </w:t>
+      </w:r>
+      <w:proofErr w:type="spellStart"/>
+      <w:r>
+        <w:rPr>
+          <w:rFonts w:eastAsia="Times New Roman" w:cs="Times New Roman"/>
+          <w:szCs w:val="24"/>
+        </w:rPr>
+        <w:t>międzykwartylowego</w:t>
+      </w:r>
+      <w:proofErr w:type="spellEnd"/>
+      <w:r>
+        <w:rPr>
+          <w:rFonts w:eastAsia="Times New Roman" w:cs="Times New Roman"/>
+          <w:szCs w:val="24"/>
+        </w:rPr>
+        <w:t>. Test Z-</w:t>
+      </w:r>
+      <w:proofErr w:type="spellStart"/>
+      <w:r>
+        <w:rPr>
+          <w:rFonts w:eastAsia="Times New Roman" w:cs="Times New Roman"/>
+          <w:szCs w:val="24"/>
+        </w:rPr>
+        <w:t>score</w:t>
+      </w:r>
+      <w:proofErr w:type="spellEnd"/>
+      <w:r>
+        <w:rPr>
+          <w:rFonts w:eastAsia="Times New Roman" w:cs="Times New Roman"/>
+          <w:szCs w:val="24"/>
+        </w:rPr>
+        <w:t xml:space="preserve"> sprawdza o ile odchyleń standardowych danych </w:t>
+      </w:r>
+      <w:r>
+        <w:rPr>
+          <w:rFonts w:eastAsia="Times New Roman" w:cs="Times New Roman"/>
+          <w:szCs w:val="24"/>
+        </w:rPr>
         <w:lastRenderedPageBreak/>
-        <w:t>pomiar odbiega od średniej. Jest wykorzystywany do określenia dokładnej lokalizacji każdej z obserwacji w rozkładzie. Przyjmuje się, że obserwacje, dla których wynik statystyki przekracza wartość 3 są traktowane jako obserwacje odstające. W przypadku metody rozstępu mi</w:t>
-      </w:r>
+        <w:t xml:space="preserve">pomiar odbiega od średniej. Jest wykorzystywany do określenia dokładnej lokalizacji każdej z obserwacji w rozkładzie. Przyjmuje się, że obserwacje, dla których wynik statystyki przekracza wartość 3 są traktowane jako obserwacje odstające. W przypadku metody rozstępu </w:t>
+      </w:r>
+      <w:proofErr w:type="spellStart"/>
       <w:r>
         <w:rPr>
           <w:rFonts w:eastAsia="Times New Roman" w:cs="Times New Roman"/>
           <w:szCs w:val="24"/>
         </w:rPr>
+        <w:t>mi</w:t>
+      </w:r>
+      <w:r>
+        <w:rPr>
+          <w:rFonts w:eastAsia="Times New Roman" w:cs="Times New Roman"/>
+          <w:szCs w:val="24"/>
+        </w:rPr>
         <w:t>ę</w:t>
       </w:r>
       <w:r>
@@ -12243,13 +12465,21 @@
           <w:rFonts w:eastAsia="Times New Roman" w:cs="Times New Roman"/>
           <w:szCs w:val="24"/>
         </w:rPr>
-        <w:t>dzykwartylowego (</w:t>
-      </w:r>
+        <w:t>dzykwartylowego</w:t>
+      </w:r>
+      <w:proofErr w:type="spellEnd"/>
       <w:r>
         <w:rPr>
           <w:rFonts w:eastAsia="Times New Roman" w:cs="Times New Roman"/>
           <w:szCs w:val="24"/>
         </w:rPr>
+        <w:t xml:space="preserve"> (</w:t>
+      </w:r>
+      <w:r>
+        <w:rPr>
+          <w:rFonts w:eastAsia="Times New Roman" w:cs="Times New Roman"/>
+          <w:szCs w:val="24"/>
+        </w:rPr>
         <w:t xml:space="preserve">wartości znajdujące się </w:t>
       </w:r>
       <w:r>
@@ -12264,15 +12494,24 @@
           <w:rFonts w:eastAsia="Times New Roman" w:cs="Times New Roman"/>
           <w:szCs w:val="24"/>
         </w:rPr>
-        <w:t xml:space="preserve"> kwartyl</w:t>
-      </w:r>
+        <w:t xml:space="preserve"> </w:t>
+      </w:r>
+      <w:proofErr w:type="spellStart"/>
       <w:r>
         <w:rPr>
           <w:rFonts w:eastAsia="Times New Roman" w:cs="Times New Roman"/>
           <w:szCs w:val="24"/>
         </w:rPr>
+        <w:t>kwartyl</w:t>
+      </w:r>
+      <w:r>
+        <w:rPr>
+          <w:rFonts w:eastAsia="Times New Roman" w:cs="Times New Roman"/>
+          <w:szCs w:val="24"/>
+        </w:rPr>
         <w:t>em</w:t>
       </w:r>
+      <w:proofErr w:type="spellEnd"/>
       <w:r>
         <w:rPr>
           <w:rFonts w:eastAsia="Times New Roman" w:cs="Times New Roman"/>
@@ -12365,7 +12604,23 @@
           <w:rFonts w:eastAsia="Times New Roman" w:cs="Times New Roman"/>
           <w:szCs w:val="24"/>
         </w:rPr>
-        <w:t>W celu lepszej prezentacji graficznej podjęto decyzje o wyłączeniu obserwacji odstających wykrytych metodą Z-score podczas przeprowadzania analizy eksploracyjnej. Z powodu braku zasadnej podstawy biznesowej podjęto decyzję o uwzględnieniu obserwacji odstających podczas przeprowadzania analizy właściwej</w:t>
+        <w:t>W celu lepszej prezentacji graficznej podjęto decyzje o wyłączeniu obserwacji odstających wykrytych metodą Z-</w:t>
+      </w:r>
+      <w:proofErr w:type="spellStart"/>
+      <w:r>
+        <w:rPr>
+          <w:rFonts w:eastAsia="Times New Roman" w:cs="Times New Roman"/>
+          <w:szCs w:val="24"/>
+        </w:rPr>
+        <w:t>score</w:t>
+      </w:r>
+      <w:proofErr w:type="spellEnd"/>
+      <w:r>
+        <w:rPr>
+          <w:rFonts w:eastAsia="Times New Roman" w:cs="Times New Roman"/>
+          <w:szCs w:val="24"/>
+        </w:rPr>
+        <w:t xml:space="preserve"> podczas przeprowadzania analizy eksploracyjnej. Z powodu braku zasadnej podstawy biznesowej podjęto decyzję o uwzględnieniu obserwacji odstających podczas przeprowadzania analizy właściwej</w:t>
       </w:r>
       <w:r>
         <w:rPr>
@@ -12447,7 +12702,55 @@
           <w:rFonts w:eastAsia="Times New Roman" w:cs="Times New Roman"/>
           <w:szCs w:val="24"/>
         </w:rPr>
-        <w:t xml:space="preserve"> w celu odrzuceniu ze zbioru zmiennych, które tłumaczą tarhet w taki sam sposób. Dopisz po co się to robi, może.jakiś PCA. Zastosowana procedura pozwala na ograniczenie wymiarów tabeli użytej do analizy i zmniejzsnia ilości czasu maszynowego potrzebnego do wykonania obliczeń.</w:t>
+        <w:t xml:space="preserve"> w celu odrzuceniu ze zbioru zmiennych, które tłumaczą </w:t>
+      </w:r>
+      <w:proofErr w:type="spellStart"/>
+      <w:r>
+        <w:rPr>
+          <w:rFonts w:eastAsia="Times New Roman" w:cs="Times New Roman"/>
+          <w:szCs w:val="24"/>
+        </w:rPr>
+        <w:t>tarhet</w:t>
+      </w:r>
+      <w:proofErr w:type="spellEnd"/>
+      <w:r>
+        <w:rPr>
+          <w:rFonts w:eastAsia="Times New Roman" w:cs="Times New Roman"/>
+          <w:szCs w:val="24"/>
+        </w:rPr>
+        <w:t xml:space="preserve"> w taki sam sposób. Dopisz po co się to robi, </w:t>
+      </w:r>
+      <w:proofErr w:type="spellStart"/>
+      <w:r>
+        <w:rPr>
+          <w:rFonts w:eastAsia="Times New Roman" w:cs="Times New Roman"/>
+          <w:szCs w:val="24"/>
+        </w:rPr>
+        <w:t>może.jakiś</w:t>
+      </w:r>
+      <w:proofErr w:type="spellEnd"/>
+      <w:r>
+        <w:rPr>
+          <w:rFonts w:eastAsia="Times New Roman" w:cs="Times New Roman"/>
+          <w:szCs w:val="24"/>
+        </w:rPr>
+        <w:t xml:space="preserve"> PCA. Zastosowana procedura pozwala na ograniczenie wymiarów tabeli użytej do analizy i </w:t>
+      </w:r>
+      <w:proofErr w:type="spellStart"/>
+      <w:r>
+        <w:rPr>
+          <w:rFonts w:eastAsia="Times New Roman" w:cs="Times New Roman"/>
+          <w:szCs w:val="24"/>
+        </w:rPr>
+        <w:t>zmniejzsnia</w:t>
+      </w:r>
+      <w:proofErr w:type="spellEnd"/>
+      <w:r>
+        <w:rPr>
+          <w:rFonts w:eastAsia="Times New Roman" w:cs="Times New Roman"/>
+          <w:szCs w:val="24"/>
+        </w:rPr>
+        <w:t xml:space="preserve"> ilości czasu maszynowego potrzebnego do wykonania obliczeń.</w:t>
       </w:r>
     </w:p>
     <w:p>
@@ -12483,7 +12786,7 @@
           <w:szCs w:val="24"/>
         </w:rPr>
       </w:pPr>
-      <w:bookmarkStart w:id="17" w:name="_Toc59391302"/>
+      <w:bookmarkStart w:id="17" w:name="_Toc59391506"/>
       <w:r>
         <w:rPr>
           <w:rFonts w:cs="Times New Roman"/>
@@ -12532,7 +12835,23 @@
           <w:rFonts w:ascii="Times New Roman" w:hAnsi="Times New Roman" w:cs="Times New Roman"/>
           <w:bCs/>
         </w:rPr>
-        <w:t xml:space="preserve">Normalizacja danych – one hot encoding oraz skalowanie </w:t>
+        <w:t xml:space="preserve">Normalizacja danych – one hot </w:t>
+      </w:r>
+      <w:proofErr w:type="spellStart"/>
+      <w:r>
+        <w:rPr>
+          <w:rFonts w:ascii="Times New Roman" w:hAnsi="Times New Roman" w:cs="Times New Roman"/>
+          <w:bCs/>
+        </w:rPr>
+        <w:t>encoding</w:t>
+      </w:r>
+      <w:proofErr w:type="spellEnd"/>
+      <w:r>
+        <w:rPr>
+          <w:rFonts w:ascii="Times New Roman" w:hAnsi="Times New Roman" w:cs="Times New Roman"/>
+          <w:bCs/>
+        </w:rPr>
+        <w:t xml:space="preserve"> oraz skalowanie </w:t>
       </w:r>
     </w:p>
     <w:p>
@@ -12563,12 +12882,21 @@
           <w:bCs/>
         </w:rPr>
       </w:pPr>
+      <w:proofErr w:type="spellStart"/>
       <w:r>
         <w:rPr>
           <w:rFonts w:ascii="Times New Roman" w:hAnsi="Times New Roman" w:cs="Times New Roman"/>
           <w:bCs/>
         </w:rPr>
-        <w:t>Barchart formy prowadzonej działalności,</w:t>
+        <w:t>Barchart</w:t>
+      </w:r>
+      <w:proofErr w:type="spellEnd"/>
+      <w:r>
+        <w:rPr>
+          <w:rFonts w:ascii="Times New Roman" w:hAnsi="Times New Roman" w:cs="Times New Roman"/>
+          <w:bCs/>
+        </w:rPr>
+        <w:t xml:space="preserve"> formy prowadzonej działalności,</w:t>
       </w:r>
     </w:p>
     <w:p>
@@ -12581,12 +12909,21 @@
           <w:bCs/>
         </w:rPr>
       </w:pPr>
+      <w:proofErr w:type="spellStart"/>
       <w:r>
         <w:rPr>
           <w:rFonts w:ascii="Times New Roman" w:hAnsi="Times New Roman" w:cs="Times New Roman"/>
           <w:bCs/>
         </w:rPr>
-        <w:t>Barchart rodzaju prowadzonej działalności</w:t>
+        <w:t>Barchart</w:t>
+      </w:r>
+      <w:proofErr w:type="spellEnd"/>
+      <w:r>
+        <w:rPr>
+          <w:rFonts w:ascii="Times New Roman" w:hAnsi="Times New Roman" w:cs="Times New Roman"/>
+          <w:bCs/>
+        </w:rPr>
+        <w:t xml:space="preserve"> rodzaju prowadzonej działalności</w:t>
       </w:r>
     </w:p>
     <w:p>
@@ -12618,7 +12955,7 @@
           <w:szCs w:val="24"/>
         </w:rPr>
       </w:pPr>
-      <w:bookmarkStart w:id="18" w:name="_Toc59391303"/>
+      <w:bookmarkStart w:id="18" w:name="_Toc59391507"/>
       <w:r>
         <w:rPr>
           <w:rFonts w:cs="Times New Roman"/>
@@ -13058,7 +13395,7 @@
           <w:szCs w:val="24"/>
         </w:rPr>
       </w:pPr>
-      <w:bookmarkStart w:id="19" w:name="_Toc59391304"/>
+      <w:bookmarkStart w:id="19" w:name="_Toc59391508"/>
       <w:r>
         <w:rPr>
           <w:rFonts w:cs="Times New Roman"/>
@@ -13086,7 +13423,7 @@
           <w:szCs w:val="24"/>
         </w:rPr>
       </w:pPr>
-      <w:bookmarkStart w:id="20" w:name="_Toc59391305"/>
+      <w:bookmarkStart w:id="20" w:name="_Toc59391509"/>
       <w:r>
         <w:rPr>
           <w:rFonts w:cs="Times New Roman"/>
@@ -14067,7 +14404,7 @@
           <w:szCs w:val="24"/>
         </w:rPr>
       </w:pPr>
-      <w:bookmarkStart w:id="23" w:name="_Toc59391306"/>
+      <w:bookmarkStart w:id="23" w:name="_Toc59391510"/>
       <w:r>
         <w:rPr>
           <w:rFonts w:cs="Times New Roman"/>
@@ -14993,7 +15330,7 @@
         <w:spacing w:line="360" w:lineRule="auto"/>
         <w:jc w:val="both"/>
       </w:pPr>
-      <w:bookmarkStart w:id="24" w:name="_Toc59391307"/>
+      <w:bookmarkStart w:id="24" w:name="_Toc59391511"/>
       <w:r>
         <w:t>III.</w:t>
       </w:r>
@@ -15654,7 +15991,7 @@
         <w:spacing w:line="360" w:lineRule="auto"/>
         <w:jc w:val="both"/>
       </w:pPr>
-      <w:bookmarkStart w:id="25" w:name="_Toc59391308"/>
+      <w:bookmarkStart w:id="25" w:name="_Toc59391512"/>
       <w:r>
         <w:lastRenderedPageBreak/>
         <w:t>III.</w:t>
@@ -16096,7 +16433,21 @@
         <w:rPr>
           <w:rFonts w:ascii="Times New Roman" w:hAnsi="Times New Roman" w:cs="Times New Roman"/>
         </w:rPr>
-        <w:t>banki klauzul typu stop loss, których zadaniem było ograniczenie strat klientów w sytuacji, gdyby CHF uległ znacznej aprecjacji. Klauzule miały automatycznie wywoływać konwersję</w:t>
+        <w:t xml:space="preserve">banki klauzul typu stop </w:t>
+      </w:r>
+      <w:proofErr w:type="spellStart"/>
+      <w:r>
+        <w:rPr>
+          <w:rFonts w:ascii="Times New Roman" w:hAnsi="Times New Roman" w:cs="Times New Roman"/>
+        </w:rPr>
+        <w:t>loss</w:t>
+      </w:r>
+      <w:proofErr w:type="spellEnd"/>
+      <w:r>
+        <w:rPr>
+          <w:rFonts w:ascii="Times New Roman" w:hAnsi="Times New Roman" w:cs="Times New Roman"/>
+        </w:rPr>
+        <w:t>, których zadaniem było ograniczenie strat klientów w sytuacji, gdyby CHF uległ znacznej aprecjacji. Klauzule miały automatycznie wywoływać konwersję</w:t>
       </w:r>
       <w:r>
         <w:rPr>
@@ -16530,7 +16881,7 @@
         <w:spacing w:line="360" w:lineRule="auto"/>
         <w:jc w:val="both"/>
       </w:pPr>
-      <w:bookmarkStart w:id="26" w:name="_Toc59391309"/>
+      <w:bookmarkStart w:id="26" w:name="_Toc59391513"/>
       <w:r>
         <w:t>III.</w:t>
       </w:r>
@@ -17374,7 +17725,21 @@
         <w:rPr>
           <w:rFonts w:ascii="Times New Roman" w:hAnsi="Times New Roman" w:cs="Times New Roman"/>
         </w:rPr>
-        <w:t xml:space="preserve"> spreadów walutowych podczas wymiany walut na środki niezbędne do spłaty rat kredytowych i nieuzasadnio</w:t>
+        <w:t xml:space="preserve"> </w:t>
+      </w:r>
+      <w:proofErr w:type="spellStart"/>
+      <w:r>
+        <w:rPr>
+          <w:rFonts w:ascii="Times New Roman" w:hAnsi="Times New Roman" w:cs="Times New Roman"/>
+        </w:rPr>
+        <w:t>spreadów</w:t>
+      </w:r>
+      <w:proofErr w:type="spellEnd"/>
+      <w:r>
+        <w:rPr>
+          <w:rFonts w:ascii="Times New Roman" w:hAnsi="Times New Roman" w:cs="Times New Roman"/>
+        </w:rPr>
+        <w:t xml:space="preserve"> walutowych podczas wymiany walut na środki niezbędne do spłaty rat kredytowych i nieuzasadnio</w:t>
       </w:r>
       <w:r>
         <w:rPr>
@@ -17447,7 +17812,21 @@
         <w:rPr>
           <w:rFonts w:ascii="Times New Roman" w:hAnsi="Times New Roman" w:cs="Times New Roman"/>
         </w:rPr>
-        <w:t xml:space="preserve">Wszystkie środki z tytułu zawyżonego spreadu walutowego zostały </w:t>
+        <w:t xml:space="preserve">Wszystkie środki z tytułu zawyżonego </w:t>
+      </w:r>
+      <w:proofErr w:type="spellStart"/>
+      <w:r>
+        <w:rPr>
+          <w:rFonts w:ascii="Times New Roman" w:hAnsi="Times New Roman" w:cs="Times New Roman"/>
+        </w:rPr>
+        <w:t>spreadu</w:t>
+      </w:r>
+      <w:proofErr w:type="spellEnd"/>
+      <w:r>
+        <w:rPr>
+          <w:rFonts w:ascii="Times New Roman" w:hAnsi="Times New Roman" w:cs="Times New Roman"/>
+        </w:rPr>
+        <w:t xml:space="preserve"> walutowego zostały </w:t>
       </w:r>
       <w:r>
         <w:rPr>
@@ -17881,7 +18260,7 @@
         <w:spacing w:line="360" w:lineRule="auto"/>
         <w:jc w:val="both"/>
       </w:pPr>
-      <w:bookmarkStart w:id="27" w:name="_Toc59391310"/>
+      <w:bookmarkStart w:id="27" w:name="_Toc59391514"/>
       <w:r>
         <w:lastRenderedPageBreak/>
         <w:t>IV. Propozycje rozwiązania problemu zadłużenia gospodarstw domowych w walutach obcych w Polsce</w:t>
@@ -17897,7 +18276,7 @@
         <w:spacing w:line="360" w:lineRule="auto"/>
         <w:jc w:val="both"/>
       </w:pPr>
-      <w:bookmarkStart w:id="28" w:name="_Toc59391311"/>
+      <w:bookmarkStart w:id="28" w:name="_Toc59391515"/>
       <w:r>
         <w:t>IV.1 Przewalutowanie kredytów walutowych na PLN według kursu z dnia udzielenia kredytu</w:t>
       </w:r>
@@ -18259,7 +18638,7 @@
         <w:spacing w:line="360" w:lineRule="auto"/>
         <w:jc w:val="both"/>
       </w:pPr>
-      <w:bookmarkStart w:id="29" w:name="_Toc59391312"/>
+      <w:bookmarkStart w:id="29" w:name="_Toc59391516"/>
       <w:r>
         <w:t>IV.2 Przewalutowanie kredytów walutowych na PLN według średniego kursu NBP z dnia przewalutowania</w:t>
       </w:r>
@@ -18480,7 +18859,7 @@
         <w:spacing w:line="360" w:lineRule="auto"/>
         <w:jc w:val="both"/>
       </w:pPr>
-      <w:bookmarkStart w:id="30" w:name="_Toc59391313"/>
+      <w:bookmarkStart w:id="30" w:name="_Toc59391517"/>
       <w:r>
         <w:t>IV.3 Propozycja Związku Banków Polskich</w:t>
       </w:r>
@@ -18585,7 +18964,35 @@
         <w:rPr>
           <w:rFonts w:ascii="Times New Roman" w:hAnsi="Times New Roman" w:cs="Times New Roman"/>
         </w:rPr>
-        <w:t>znaczące zmniejszenie spreadu walutowego przez okres 6 miesięcy (obniżenie spreadu walutowego o taką wartość, żeby wartość rat znajdowała się na takim samym poziomie jak przed uwolnieniem kursu EUR/CHF),</w:t>
+        <w:t xml:space="preserve">znaczące zmniejszenie </w:t>
+      </w:r>
+      <w:proofErr w:type="spellStart"/>
+      <w:r>
+        <w:rPr>
+          <w:rFonts w:ascii="Times New Roman" w:hAnsi="Times New Roman" w:cs="Times New Roman"/>
+        </w:rPr>
+        <w:t>spreadu</w:t>
+      </w:r>
+      <w:proofErr w:type="spellEnd"/>
+      <w:r>
+        <w:rPr>
+          <w:rFonts w:ascii="Times New Roman" w:hAnsi="Times New Roman" w:cs="Times New Roman"/>
+        </w:rPr>
+        <w:t xml:space="preserve"> walutowego przez okres 6 miesięcy (obniżenie </w:t>
+      </w:r>
+      <w:proofErr w:type="spellStart"/>
+      <w:r>
+        <w:rPr>
+          <w:rFonts w:ascii="Times New Roman" w:hAnsi="Times New Roman" w:cs="Times New Roman"/>
+        </w:rPr>
+        <w:t>spreadu</w:t>
+      </w:r>
+      <w:proofErr w:type="spellEnd"/>
+      <w:r>
+        <w:rPr>
+          <w:rFonts w:ascii="Times New Roman" w:hAnsi="Times New Roman" w:cs="Times New Roman"/>
+        </w:rPr>
+        <w:t xml:space="preserve"> walutowego o taką wartość, żeby wartość rat znajdowała się na takim samym poziomie jak przed uwolnieniem kursu EUR/CHF),</w:t>
       </w:r>
     </w:p>
     <w:p>
@@ -18727,7 +19134,21 @@
         <w:rPr>
           <w:rFonts w:ascii="Times New Roman" w:hAnsi="Times New Roman" w:cs="Times New Roman"/>
         </w:rPr>
-        <w:t>Dla kredytobiorców zaproponowane rozwiązanie było jednoznacznie korzystne. Choć w większości przypadków nie zatrzymało ono wzrostu wysokości rat kredytowych, to znacznie je ograniczyło. Według szacunków ZBP po uwolnieniu kursu CHF raty kredytobiorców wzrosły przeciętnie o 17%. Dzięki uwzględnieniu przez banki ujemnej wartości stopy bazowej LIBOR CHF 3M raty wzrosły przeciętnie tylko o 7%. Dzięki zastosowaniu zmniejszonego spreadu walutowego (1% zamiast 5%) raty wzrosły przeciętnie o 5%. Skumulowanie większej ilości ulg miało jeszcze bardziej pozytywny wpływ na zmniejszenie rat kredytobiorców</w:t>
+        <w:t xml:space="preserve">Dla kredytobiorców zaproponowane rozwiązanie było jednoznacznie korzystne. Choć w większości przypadków nie zatrzymało ono wzrostu wysokości rat kredytowych, to znacznie je ograniczyło. Według szacunków ZBP po uwolnieniu kursu CHF raty kredytobiorców wzrosły przeciętnie o 17%. Dzięki uwzględnieniu przez banki ujemnej wartości stopy bazowej LIBOR CHF 3M raty wzrosły przeciętnie tylko o 7%. Dzięki zastosowaniu zmniejszonego </w:t>
+      </w:r>
+      <w:proofErr w:type="spellStart"/>
+      <w:r>
+        <w:rPr>
+          <w:rFonts w:ascii="Times New Roman" w:hAnsi="Times New Roman" w:cs="Times New Roman"/>
+        </w:rPr>
+        <w:t>spreadu</w:t>
+      </w:r>
+      <w:proofErr w:type="spellEnd"/>
+      <w:r>
+        <w:rPr>
+          <w:rFonts w:ascii="Times New Roman" w:hAnsi="Times New Roman" w:cs="Times New Roman"/>
+        </w:rPr>
+        <w:t xml:space="preserve"> walutowego (1% zamiast 5%) raty wzrosły przeciętnie o 5%. Skumulowanie większej ilości ulg miało jeszcze bardziej pozytywny wpływ na zmniejszenie rat kredytobiorców</w:t>
       </w:r>
       <w:r>
         <w:rPr>
@@ -18914,7 +19335,7 @@
         <w:spacing w:line="360" w:lineRule="auto"/>
         <w:jc w:val="both"/>
       </w:pPr>
-      <w:bookmarkStart w:id="31" w:name="_Toc59391314"/>
+      <w:bookmarkStart w:id="31" w:name="_Toc59391518"/>
       <w:r>
         <w:t>IV.4 Propozycja Ministerstwa Gospodarki.</w:t>
       </w:r>
@@ -19077,7 +19498,21 @@
         <w:rPr>
           <w:rFonts w:ascii="Times New Roman" w:hAnsi="Times New Roman" w:cs="Times New Roman"/>
         </w:rPr>
-        <w:t xml:space="preserve">Po przeanalizowaniu rozwiązania czytelnik powinien zauważyć, że postulaty zawarte w propozycji Ministerstwa Gospodarki w większości pokrywają się z pomysłami zawartymi w projekcie wystosowanym przez ZBP. Znaczącą różnicą jest brak rekomendacji nt. zmniejszenia spreadów walutowych. Skutki takiego rozwiązania zarówno dla banków, jak i kredytobiorców powinny zatem być w przybliżeniu podobne. </w:t>
+        <w:t xml:space="preserve">Po przeanalizowaniu rozwiązania czytelnik powinien zauważyć, że postulaty zawarte w propozycji Ministerstwa Gospodarki w większości pokrywają się z pomysłami zawartymi w projekcie wystosowanym przez ZBP. Znaczącą różnicą jest brak rekomendacji nt. zmniejszenia </w:t>
+      </w:r>
+      <w:proofErr w:type="spellStart"/>
+      <w:r>
+        <w:rPr>
+          <w:rFonts w:ascii="Times New Roman" w:hAnsi="Times New Roman" w:cs="Times New Roman"/>
+        </w:rPr>
+        <w:t>spreadów</w:t>
+      </w:r>
+      <w:proofErr w:type="spellEnd"/>
+      <w:r>
+        <w:rPr>
+          <w:rFonts w:ascii="Times New Roman" w:hAnsi="Times New Roman" w:cs="Times New Roman"/>
+        </w:rPr>
+        <w:t xml:space="preserve"> walutowych. Skutki takiego rozwiązania zarówno dla banków, jak i kredytobiorców powinny zatem być w przybliżeniu podobne. </w:t>
       </w:r>
     </w:p>
     <w:p>
@@ -19420,7 +19855,7 @@
         <w:spacing w:line="360" w:lineRule="auto"/>
         <w:jc w:val="both"/>
       </w:pPr>
-      <w:bookmarkStart w:id="32" w:name="_Toc59391315"/>
+      <w:bookmarkStart w:id="32" w:name="_Toc59391519"/>
       <w:r>
         <w:rPr>
           <w:rStyle w:val="Nagwek2Znak"/>
@@ -19567,7 +20002,21 @@
         <w:rPr>
           <w:rFonts w:ascii="Times New Roman" w:hAnsi="Times New Roman" w:cs="Times New Roman"/>
         </w:rPr>
-        <w:t>zwrot części naliczonego spreadu walutowego dla umów zawartych w okresie pomiędzy 1.07.2000 r. a 26.08.2011 r.</w:t>
+        <w:t xml:space="preserve">zwrot części naliczonego </w:t>
+      </w:r>
+      <w:proofErr w:type="spellStart"/>
+      <w:r>
+        <w:rPr>
+          <w:rFonts w:ascii="Times New Roman" w:hAnsi="Times New Roman" w:cs="Times New Roman"/>
+        </w:rPr>
+        <w:t>spreadu</w:t>
+      </w:r>
+      <w:proofErr w:type="spellEnd"/>
+      <w:r>
+        <w:rPr>
+          <w:rFonts w:ascii="Times New Roman" w:hAnsi="Times New Roman" w:cs="Times New Roman"/>
+        </w:rPr>
+        <w:t xml:space="preserve"> walutowego dla umów zawartych w okresie pomiędzy 1.07.2000 r. a 26.08.2011 r.</w:t>
       </w:r>
       <w:r>
         <w:rPr>
@@ -19605,12 +20054,14 @@
         </w:rPr>
         <w:t xml:space="preserve"> </w:t>
       </w:r>
+      <w:proofErr w:type="spellStart"/>
       <w:r>
         <w:rPr>
           <w:rFonts w:ascii="Times New Roman" w:hAnsi="Times New Roman" w:cs="Times New Roman"/>
         </w:rPr>
         <w:t>antyspreadowa</w:t>
       </w:r>
+      <w:proofErr w:type="spellEnd"/>
       <w:r>
         <w:rPr>
           <w:rFonts w:ascii="Times New Roman" w:hAnsi="Times New Roman" w:cs="Times New Roman"/>
@@ -19627,7 +20078,21 @@
         <w:rPr>
           <w:rFonts w:ascii="Times New Roman" w:hAnsi="Times New Roman" w:cs="Times New Roman"/>
         </w:rPr>
-        <w:t>. Ustawa ta umożliwiała klientom spłatę zobowiązań walutowych bezpośrednio w walutach, w których zostały one zaciągnięte bez konieczności ponoszenia dodatkowej opłaty za zmianę umowy. Dla klientów spłacających dewizowe kredyty hipoteczne oznacza to, że w celu spaty rat nie muszą od tego czasu kupować waluty kredytowej według kursów oferowanych przez bank ale mog</w:t>
+        <w:t xml:space="preserve">. Ustawa ta umożliwiała klientom spłatę zobowiązań walutowych bezpośrednio w walutach, w których zostały one zaciągnięte bez konieczności ponoszenia dodatkowej opłaty za zmianę umowy. Dla klientów spłacających dewizowe kredyty hipoteczne oznacza to, że w celu </w:t>
+      </w:r>
+      <w:proofErr w:type="spellStart"/>
+      <w:r>
+        <w:rPr>
+          <w:rFonts w:ascii="Times New Roman" w:hAnsi="Times New Roman" w:cs="Times New Roman"/>
+        </w:rPr>
+        <w:t>spaty</w:t>
+      </w:r>
+      <w:proofErr w:type="spellEnd"/>
+      <w:r>
+        <w:rPr>
+          <w:rFonts w:ascii="Times New Roman" w:hAnsi="Times New Roman" w:cs="Times New Roman"/>
+        </w:rPr>
+        <w:t xml:space="preserve"> rat nie muszą od tego czasu kupować waluty kredytowej według kursów oferowanych przez bank ale mog</w:t>
       </w:r>
       <w:r>
         <w:rPr>
@@ -19651,7 +20116,21 @@
         <w:rPr>
           <w:rFonts w:ascii="Times New Roman" w:hAnsi="Times New Roman" w:cs="Times New Roman"/>
         </w:rPr>
-        <w:t>Jeżeli spread walutowy w okresie od 1.07.2000 r. do 26.08.2011 r. był wyższy niż 0,5%</w:t>
+        <w:t xml:space="preserve">Jeżeli </w:t>
+      </w:r>
+      <w:proofErr w:type="spellStart"/>
+      <w:r>
+        <w:rPr>
+          <w:rFonts w:ascii="Times New Roman" w:hAnsi="Times New Roman" w:cs="Times New Roman"/>
+        </w:rPr>
+        <w:t>spread</w:t>
+      </w:r>
+      <w:proofErr w:type="spellEnd"/>
+      <w:r>
+        <w:rPr>
+          <w:rFonts w:ascii="Times New Roman" w:hAnsi="Times New Roman" w:cs="Times New Roman"/>
+        </w:rPr>
+        <w:t xml:space="preserve"> walutowy w okresie od 1.07.2000 r. do 26.08.2011 r. był wyższy niż 0,5%</w:t>
       </w:r>
       <w:r>
         <w:rPr>
@@ -19681,7 +20160,21 @@
         <w:rPr>
           <w:rFonts w:ascii="Times New Roman" w:hAnsi="Times New Roman" w:cs="Times New Roman"/>
         </w:rPr>
-        <w:t xml:space="preserve">środków w wysokości różnicy pomiędzy średnim kursem NBP z dnia wypłacenia kredytu a faktycznym kursem wypłaty kwoty kredytu pomniejszonym o 0,5%. Klient powinien otrzymać także zwrot spreadu walutowego z tytułu spłaconych </w:t>
+        <w:t xml:space="preserve">środków w wysokości różnicy pomiędzy średnim kursem NBP z dnia wypłacenia kredytu a faktycznym kursem wypłaty kwoty kredytu pomniejszonym o 0,5%. Klient powinien otrzymać także zwrot </w:t>
+      </w:r>
+      <w:proofErr w:type="spellStart"/>
+      <w:r>
+        <w:rPr>
+          <w:rFonts w:ascii="Times New Roman" w:hAnsi="Times New Roman" w:cs="Times New Roman"/>
+        </w:rPr>
+        <w:t>spreadu</w:t>
+      </w:r>
+      <w:proofErr w:type="spellEnd"/>
+      <w:r>
+        <w:rPr>
+          <w:rFonts w:ascii="Times New Roman" w:hAnsi="Times New Roman" w:cs="Times New Roman"/>
+        </w:rPr>
+        <w:t xml:space="preserve"> walutowego z tytułu spłaconych </w:t>
       </w:r>
       <w:r>
         <w:rPr>
@@ -19707,11 +20200,19 @@
         </w:rPr>
         <w:t xml:space="preserve"> odsetki od wartości zwrotu </w:t>
       </w:r>
-      <w:r>
-        <w:rPr>
-          <w:rFonts w:ascii="Times New Roman" w:hAnsi="Times New Roman" w:cs="Times New Roman"/>
-        </w:rPr>
-        <w:t xml:space="preserve">spreadu </w:t>
+      <w:proofErr w:type="spellStart"/>
+      <w:r>
+        <w:rPr>
+          <w:rFonts w:ascii="Times New Roman" w:hAnsi="Times New Roman" w:cs="Times New Roman"/>
+        </w:rPr>
+        <w:t>spreadu</w:t>
+      </w:r>
+      <w:proofErr w:type="spellEnd"/>
+      <w:r>
+        <w:rPr>
+          <w:rFonts w:ascii="Times New Roman" w:hAnsi="Times New Roman" w:cs="Times New Roman"/>
+        </w:rPr>
+        <w:t xml:space="preserve"> </w:t>
       </w:r>
       <w:r>
         <w:rPr>
@@ -19745,7 +20246,21 @@
         <w:rPr>
           <w:rFonts w:ascii="Times New Roman" w:hAnsi="Times New Roman" w:cs="Times New Roman"/>
         </w:rPr>
-        <w:t xml:space="preserve">Zwrot spreadów ma dotyczyć </w:t>
+        <w:t xml:space="preserve">Zwrot </w:t>
+      </w:r>
+      <w:proofErr w:type="spellStart"/>
+      <w:r>
+        <w:rPr>
+          <w:rFonts w:ascii="Times New Roman" w:hAnsi="Times New Roman" w:cs="Times New Roman"/>
+        </w:rPr>
+        <w:t>spreadów</w:t>
+      </w:r>
+      <w:proofErr w:type="spellEnd"/>
+      <w:r>
+        <w:rPr>
+          <w:rFonts w:ascii="Times New Roman" w:hAnsi="Times New Roman" w:cs="Times New Roman"/>
+        </w:rPr>
+        <w:t xml:space="preserve"> ma dotyczyć </w:t>
       </w:r>
       <w:r>
         <w:rPr>
@@ -19775,7 +20290,21 @@
         <w:rPr>
           <w:rFonts w:ascii="Times New Roman" w:hAnsi="Times New Roman" w:cs="Times New Roman"/>
         </w:rPr>
-        <w:t>W przypadku zobowiązań przekraczających podaną wartość zostanie zwrócona część spreadu odpowiadająca kwocie 350 000 zł</w:t>
+        <w:t xml:space="preserve">W przypadku zobowiązań przekraczających podaną wartość zostanie zwrócona część </w:t>
+      </w:r>
+      <w:proofErr w:type="spellStart"/>
+      <w:r>
+        <w:rPr>
+          <w:rFonts w:ascii="Times New Roman" w:hAnsi="Times New Roman" w:cs="Times New Roman"/>
+        </w:rPr>
+        <w:t>spreadu</w:t>
+      </w:r>
+      <w:proofErr w:type="spellEnd"/>
+      <w:r>
+        <w:rPr>
+          <w:rFonts w:ascii="Times New Roman" w:hAnsi="Times New Roman" w:cs="Times New Roman"/>
+        </w:rPr>
+        <w:t xml:space="preserve"> odpowiadająca kwocie 350 000 zł</w:t>
       </w:r>
       <w:r>
         <w:rPr>
@@ -19848,7 +20377,21 @@
         <w:rPr>
           <w:rFonts w:ascii="Times New Roman" w:hAnsi="Times New Roman" w:cs="Times New Roman"/>
         </w:rPr>
-        <w:t>anki musiałyby ponieść łączny koszt w wysokości 3,6-4 mld zł zakładając, że wszyscy uprawnieni dłużnicy będą ubiegać się o zwrot środków z tytułu zawyżonych spreadów walutowych.</w:t>
+        <w:t xml:space="preserve">anki musiałyby ponieść łączny koszt w wysokości 3,6-4 mld zł zakładając, że wszyscy uprawnieni dłużnicy będą ubiegać się o zwrot środków z tytułu zawyżonych </w:t>
+      </w:r>
+      <w:proofErr w:type="spellStart"/>
+      <w:r>
+        <w:rPr>
+          <w:rFonts w:ascii="Times New Roman" w:hAnsi="Times New Roman" w:cs="Times New Roman"/>
+        </w:rPr>
+        <w:t>spreadów</w:t>
+      </w:r>
+      <w:proofErr w:type="spellEnd"/>
+      <w:r>
+        <w:rPr>
+          <w:rFonts w:ascii="Times New Roman" w:hAnsi="Times New Roman" w:cs="Times New Roman"/>
+        </w:rPr>
+        <w:t xml:space="preserve"> walutowych.</w:t>
       </w:r>
       <w:r>
         <w:rPr>
@@ -19984,7 +20527,21 @@
         <w:rPr>
           <w:rFonts w:ascii="Times New Roman" w:hAnsi="Times New Roman" w:cs="Times New Roman"/>
         </w:rPr>
-        <w:t xml:space="preserve"> ostatecznej treści ustawy i wysokości spreadów stosowanych przez banki.</w:t>
+        <w:t xml:space="preserve"> ostatecznej treści ustawy i wysokości </w:t>
+      </w:r>
+      <w:proofErr w:type="spellStart"/>
+      <w:r>
+        <w:rPr>
+          <w:rFonts w:ascii="Times New Roman" w:hAnsi="Times New Roman" w:cs="Times New Roman"/>
+        </w:rPr>
+        <w:t>spreadów</w:t>
+      </w:r>
+      <w:proofErr w:type="spellEnd"/>
+      <w:r>
+        <w:rPr>
+          <w:rFonts w:ascii="Times New Roman" w:hAnsi="Times New Roman" w:cs="Times New Roman"/>
+        </w:rPr>
+        <w:t xml:space="preserve"> stosowanych przez banki.</w:t>
       </w:r>
       <w:r>
         <w:rPr>
@@ -20168,7 +20725,7 @@
         <w:spacing w:line="360" w:lineRule="auto"/>
         <w:jc w:val="both"/>
       </w:pPr>
-      <w:bookmarkStart w:id="33" w:name="_Toc59391316"/>
+      <w:bookmarkStart w:id="33" w:name="_Toc59391520"/>
       <w:r>
         <w:t>IV.6 Możliwość zastosowania rozwiązań wprowadzonych w innych krajach Unii Europejskiej w Polsce</w:t>
       </w:r>
@@ -20519,7 +21076,21 @@
         <w:rPr>
           <w:rFonts w:ascii="Times New Roman" w:hAnsi="Times New Roman" w:cs="Times New Roman"/>
         </w:rPr>
-        <w:t xml:space="preserve"> Podobnie jak w Polsce, węgierskie banki powszechnie stosowały zawyżone spready walutowe. Takie praktyki zostały uznane jako abuzywne przez węgierski Sąd Najwyższy i Trybunał Konstytucyjny. W Polsce podobne wyroki nie miały </w:t>
+        <w:t xml:space="preserve"> Podobnie jak w Polsce, węgierskie banki powszechnie stosowały zawyżone </w:t>
+      </w:r>
+      <w:proofErr w:type="spellStart"/>
+      <w:r>
+        <w:rPr>
+          <w:rFonts w:ascii="Times New Roman" w:hAnsi="Times New Roman" w:cs="Times New Roman"/>
+        </w:rPr>
+        <w:t>spready</w:t>
+      </w:r>
+      <w:proofErr w:type="spellEnd"/>
+      <w:r>
+        <w:rPr>
+          <w:rFonts w:ascii="Times New Roman" w:hAnsi="Times New Roman" w:cs="Times New Roman"/>
+        </w:rPr>
+        <w:t xml:space="preserve"> walutowe. Takie praktyki zostały uznane jako abuzywne przez węgierski Sąd Najwyższy i Trybunał Konstytucyjny. W Polsce podobne wyroki nie miały </w:t>
       </w:r>
       <w:r>
         <w:rPr>
@@ -20561,7 +21132,21 @@
         <w:rPr>
           <w:rFonts w:ascii="Times New Roman" w:hAnsi="Times New Roman" w:cs="Times New Roman"/>
         </w:rPr>
-        <w:t xml:space="preserve"> nieuczciwego pobierania spreadów walutowych przez banki.</w:t>
+        <w:t xml:space="preserve"> nieuczciwego pobierania </w:t>
+      </w:r>
+      <w:proofErr w:type="spellStart"/>
+      <w:r>
+        <w:rPr>
+          <w:rFonts w:ascii="Times New Roman" w:hAnsi="Times New Roman" w:cs="Times New Roman"/>
+        </w:rPr>
+        <w:t>spreadów</w:t>
+      </w:r>
+      <w:proofErr w:type="spellEnd"/>
+      <w:r>
+        <w:rPr>
+          <w:rFonts w:ascii="Times New Roman" w:hAnsi="Times New Roman" w:cs="Times New Roman"/>
+        </w:rPr>
+        <w:t xml:space="preserve"> walutowych przez banki.</w:t>
       </w:r>
       <w:r>
         <w:rPr>
@@ -20728,7 +21313,21 @@
         <w:rPr>
           <w:rFonts w:ascii="Times New Roman" w:hAnsi="Times New Roman" w:cs="Times New Roman"/>
         </w:rPr>
-        <w:t>klauzul typu stop loss, które automatycznie uruchamiały konwersję zadłużenia w CHF na EUR, gdy kurs EUR/CHF spadał poniżej poziomu określonego w umowie. Konwersja długu zazwyczaj znacznie powiększała pozostałą do spłaty kwotę kapitału. Ten czynnik, w połączeniu z niewystarczającą</w:t>
+        <w:t xml:space="preserve">klauzul typu stop </w:t>
+      </w:r>
+      <w:proofErr w:type="spellStart"/>
+      <w:r>
+        <w:rPr>
+          <w:rFonts w:ascii="Times New Roman" w:hAnsi="Times New Roman" w:cs="Times New Roman"/>
+        </w:rPr>
+        <w:t>loss</w:t>
+      </w:r>
+      <w:proofErr w:type="spellEnd"/>
+      <w:r>
+        <w:rPr>
+          <w:rFonts w:ascii="Times New Roman" w:hAnsi="Times New Roman" w:cs="Times New Roman"/>
+        </w:rPr>
+        <w:t>, które automatycznie uruchamiały konwersję zadłużenia w CHF na EUR, gdy kurs EUR/CHF spadał poniżej poziomu określonego w umowie. Konwersja długu zazwyczaj znacznie powiększała pozostałą do spłaty kwotę kapitału. Ten czynnik, w połączeniu z niewystarczającą</w:t>
       </w:r>
       <w:r>
         <w:rPr>
@@ -20842,7 +21441,21 @@
         <w:rPr>
           <w:rFonts w:ascii="Times New Roman" w:hAnsi="Times New Roman" w:cs="Times New Roman"/>
         </w:rPr>
-        <w:t xml:space="preserve"> rozwiązań podobnych do tych, które wprowadzono w omówionych państwach nie jest uzasadnione. Wyjątkiem jest możliwość zwrotu części zawyżonych spreadów walutowych powszechnie stosowanych przez banki w Polsce w latach 2000-2011. </w:t>
+        <w:t xml:space="preserve"> rozwiązań podobnych do tych, które wprowadzono w omówionych państwach nie jest uzasadnione. Wyjątkiem jest możliwość zwrotu części zawyżonych </w:t>
+      </w:r>
+      <w:proofErr w:type="spellStart"/>
+      <w:r>
+        <w:rPr>
+          <w:rFonts w:ascii="Times New Roman" w:hAnsi="Times New Roman" w:cs="Times New Roman"/>
+        </w:rPr>
+        <w:t>spreadów</w:t>
+      </w:r>
+      <w:proofErr w:type="spellEnd"/>
+      <w:r>
+        <w:rPr>
+          <w:rFonts w:ascii="Times New Roman" w:hAnsi="Times New Roman" w:cs="Times New Roman"/>
+        </w:rPr>
+        <w:t xml:space="preserve"> walutowych powszechnie stosowanych przez banki w Polsce w latach 2000-2011. </w:t>
       </w:r>
       <w:r>
         <w:rPr>
@@ -21011,7 +21624,7 @@
         <w:spacing w:line="360" w:lineRule="auto"/>
         <w:jc w:val="both"/>
       </w:pPr>
-      <w:bookmarkStart w:id="34" w:name="_Toc59391317"/>
+      <w:bookmarkStart w:id="34" w:name="_Toc59391521"/>
       <w:r>
         <w:lastRenderedPageBreak/>
         <w:t>Zakończenie</w:t>
@@ -21484,7 +22097,15 @@
         <w:t>y</w:t>
       </w:r>
       <w:r>
-        <w:t xml:space="preserve">nym rozwiązaniem, z którego można czerpać wzorzec jest zwrócenie kredytobiorcom środków z tytułu nieuzasadnionego stosowania zawyżonych spreadów walutowych przez banki, jak miało to miejsce </w:t>
+        <w:t xml:space="preserve">nym rozwiązaniem, z którego można czerpać wzorzec jest zwrócenie kredytobiorcom środków z tytułu nieuzasadnionego stosowania zawyżonych </w:t>
+      </w:r>
+      <w:proofErr w:type="spellStart"/>
+      <w:r>
+        <w:t>spreadów</w:t>
+      </w:r>
+      <w:proofErr w:type="spellEnd"/>
+      <w:r>
+        <w:t xml:space="preserve"> walutowych przez banki, jak miało to miejsce </w:t>
       </w:r>
       <w:r>
         <w:t xml:space="preserve">na Węgrzech. Choć w Polsce do tej pory takie praktyki nie zostały uznane przez sądy za abuzywne, </w:t>
@@ -21562,7 +22183,7 @@
         <w:spacing w:line="360" w:lineRule="auto"/>
         <w:jc w:val="both"/>
       </w:pPr>
-      <w:bookmarkStart w:id="35" w:name="_Toc59391318"/>
+      <w:bookmarkStart w:id="35" w:name="_Toc59391522"/>
       <w:r>
         <w:lastRenderedPageBreak/>
         <w:t>Bibliografia</w:t>
@@ -21578,7 +22199,7 @@
         <w:spacing w:line="360" w:lineRule="auto"/>
         <w:jc w:val="both"/>
       </w:pPr>
-      <w:bookmarkStart w:id="36" w:name="_Toc59391319"/>
+      <w:bookmarkStart w:id="36" w:name="_Toc59391523"/>
       <w:r>
         <w:t>I</w:t>
       </w:r>
@@ -21705,7 +22326,23 @@
           <w:rFonts w:cs="Times New Roman"/>
           <w:sz w:val="24"/>
         </w:rPr>
-        <w:t xml:space="preserve">, Diffin, Warszawa 2006, </w:t>
+        <w:t xml:space="preserve">, </w:t>
+      </w:r>
+      <w:proofErr w:type="spellStart"/>
+      <w:r>
+        <w:rPr>
+          <w:rFonts w:cs="Times New Roman"/>
+          <w:sz w:val="24"/>
+        </w:rPr>
+        <w:t>Diffin</w:t>
+      </w:r>
+      <w:proofErr w:type="spellEnd"/>
+      <w:r>
+        <w:rPr>
+          <w:rFonts w:cs="Times New Roman"/>
+          <w:sz w:val="24"/>
+        </w:rPr>
+        <w:t xml:space="preserve">, Warszawa 2006, </w:t>
       </w:r>
     </w:p>
     <w:p>
@@ -21724,12 +22361,21 @@
           <w:sz w:val="24"/>
         </w:rPr>
       </w:pPr>
+      <w:proofErr w:type="spellStart"/>
       <w:r>
         <w:rPr>
           <w:rFonts w:cs="Times New Roman"/>
           <w:sz w:val="24"/>
         </w:rPr>
-        <w:t xml:space="preserve">Iwanicz-Drozdowska M., </w:t>
+        <w:t>Iwanicz</w:t>
+      </w:r>
+      <w:proofErr w:type="spellEnd"/>
+      <w:r>
+        <w:rPr>
+          <w:rFonts w:cs="Times New Roman"/>
+          <w:sz w:val="24"/>
+        </w:rPr>
+        <w:t xml:space="preserve">-Drozdowska M., </w:t>
       </w:r>
       <w:r>
         <w:rPr>
@@ -21744,7 +22390,23 @@
           <w:rFonts w:cs="Times New Roman"/>
           <w:sz w:val="24"/>
         </w:rPr>
-        <w:t>, Poltext, Warszawa 2017</w:t>
+        <w:t xml:space="preserve">, </w:t>
+      </w:r>
+      <w:proofErr w:type="spellStart"/>
+      <w:r>
+        <w:rPr>
+          <w:rFonts w:cs="Times New Roman"/>
+          <w:sz w:val="24"/>
+        </w:rPr>
+        <w:t>Poltext</w:t>
+      </w:r>
+      <w:proofErr w:type="spellEnd"/>
+      <w:r>
+        <w:rPr>
+          <w:rFonts w:cs="Times New Roman"/>
+          <w:sz w:val="24"/>
+        </w:rPr>
+        <w:t>, Warszawa 2017</w:t>
       </w:r>
       <w:r>
         <w:rPr>
@@ -21840,7 +22502,7 @@
         <w:spacing w:line="360" w:lineRule="auto"/>
         <w:jc w:val="both"/>
       </w:pPr>
-      <w:bookmarkStart w:id="37" w:name="_Toc59391320"/>
+      <w:bookmarkStart w:id="37" w:name="_Toc59391524"/>
       <w:r>
         <w:t>II</w:t>
       </w:r>
@@ -21944,13 +22606,23 @@
           <w:lang w:val="en-GB"/>
         </w:rPr>
       </w:pPr>
+      <w:proofErr w:type="spellStart"/>
       <w:r>
         <w:rPr>
           <w:rFonts w:cs="Times New Roman"/>
           <w:szCs w:val="24"/>
           <w:lang w:val="en-GB"/>
         </w:rPr>
-        <w:t xml:space="preserve">Buszko M., Krupa D., </w:t>
+        <w:t>Buszko</w:t>
+      </w:r>
+      <w:proofErr w:type="spellEnd"/>
+      <w:r>
+        <w:rPr>
+          <w:rFonts w:cs="Times New Roman"/>
+          <w:szCs w:val="24"/>
+          <w:lang w:val="en-GB"/>
+        </w:rPr>
+        <w:t xml:space="preserve"> M., Krupa D., </w:t>
       </w:r>
       <w:r>
         <w:rPr>
@@ -22036,13 +22708,59 @@
           <w:lang w:val="en-GB"/>
         </w:rPr>
       </w:pPr>
+      <w:proofErr w:type="spellStart"/>
       <w:r>
         <w:rPr>
           <w:rFonts w:cs="Times New Roman"/>
           <w:szCs w:val="24"/>
           <w:lang w:val="en-GB"/>
         </w:rPr>
-        <w:t xml:space="preserve">Kolozsi P. P., Banai Á., Vonnák B., </w:t>
+        <w:t>Kolozsi</w:t>
+      </w:r>
+      <w:proofErr w:type="spellEnd"/>
+      <w:r>
+        <w:rPr>
+          <w:rFonts w:cs="Times New Roman"/>
+          <w:szCs w:val="24"/>
+          <w:lang w:val="en-GB"/>
+        </w:rPr>
+        <w:t xml:space="preserve"> P. P., </w:t>
+      </w:r>
+      <w:proofErr w:type="spellStart"/>
+      <w:r>
+        <w:rPr>
+          <w:rFonts w:cs="Times New Roman"/>
+          <w:szCs w:val="24"/>
+          <w:lang w:val="en-GB"/>
+        </w:rPr>
+        <w:t>Banai</w:t>
+      </w:r>
+      <w:proofErr w:type="spellEnd"/>
+      <w:r>
+        <w:rPr>
+          <w:rFonts w:cs="Times New Roman"/>
+          <w:szCs w:val="24"/>
+          <w:lang w:val="en-GB"/>
+        </w:rPr>
+        <w:t xml:space="preserve"> Á., </w:t>
+      </w:r>
+      <w:proofErr w:type="spellStart"/>
+      <w:r>
+        <w:rPr>
+          <w:rFonts w:cs="Times New Roman"/>
+          <w:szCs w:val="24"/>
+          <w:lang w:val="en-GB"/>
+        </w:rPr>
+        <w:t>Vonnák</w:t>
+      </w:r>
+      <w:proofErr w:type="spellEnd"/>
+      <w:r>
+        <w:rPr>
+          <w:rFonts w:cs="Times New Roman"/>
+          <w:szCs w:val="24"/>
+          <w:lang w:val="en-GB"/>
+        </w:rPr>
+        <w:t xml:space="preserve"> B., </w:t>
       </w:r>
       <w:r>
         <w:rPr>
@@ -22198,7 +22916,7 @@
         <w:spacing w:line="360" w:lineRule="auto"/>
         <w:jc w:val="both"/>
       </w:pPr>
-      <w:bookmarkStart w:id="38" w:name="_Toc59391321"/>
+      <w:bookmarkStart w:id="38" w:name="_Toc59391525"/>
       <w:r>
         <w:t>III</w:t>
       </w:r>
@@ -22260,13 +22978,23 @@
         </w:rPr>
         <w:t xml:space="preserve">z </w:t>
       </w:r>
+      <w:proofErr w:type="spellStart"/>
       <w:r>
         <w:rPr>
           <w:rFonts w:cs="Times New Roman"/>
           <w:sz w:val="24"/>
           <w:szCs w:val="24"/>
         </w:rPr>
-        <w:t>późn. zm.</w:t>
+        <w:t>późn</w:t>
+      </w:r>
+      <w:proofErr w:type="spellEnd"/>
+      <w:r>
+        <w:rPr>
+          <w:rFonts w:cs="Times New Roman"/>
+          <w:sz w:val="24"/>
+          <w:szCs w:val="24"/>
+        </w:rPr>
+        <w:t>. zm.</w:t>
       </w:r>
       <w:r>
         <w:rPr>
@@ -22328,12 +23056,21 @@
         </w:rPr>
         <w:t xml:space="preserve">z </w:t>
       </w:r>
-      <w:r>
-        <w:rPr>
-          <w:rFonts w:cs="Times New Roman"/>
-          <w:szCs w:val="24"/>
-        </w:rPr>
-        <w:t>późn. zm.</w:t>
+      <w:proofErr w:type="spellStart"/>
+      <w:r>
+        <w:rPr>
+          <w:rFonts w:cs="Times New Roman"/>
+          <w:szCs w:val="24"/>
+        </w:rPr>
+        <w:t>późn</w:t>
+      </w:r>
+      <w:proofErr w:type="spellEnd"/>
+      <w:r>
+        <w:rPr>
+          <w:rFonts w:cs="Times New Roman"/>
+          <w:szCs w:val="24"/>
+        </w:rPr>
+        <w:t>. zm.</w:t>
       </w:r>
       <w:r>
         <w:rPr>
@@ -22600,7 +23337,23 @@
           <w:rFonts w:cs="Times New Roman"/>
           <w:szCs w:val="24"/>
         </w:rPr>
-        <w:t>. art. 3-8, 14-20, Dz.U. 2015 poz. 1925. z późn. zm.,</w:t>
+        <w:t xml:space="preserve">. art. 3-8, 14-20, Dz.U. 2015 poz. 1925. z </w:t>
+      </w:r>
+      <w:proofErr w:type="spellStart"/>
+      <w:r>
+        <w:rPr>
+          <w:rFonts w:cs="Times New Roman"/>
+          <w:szCs w:val="24"/>
+        </w:rPr>
+        <w:t>późn</w:t>
+      </w:r>
+      <w:proofErr w:type="spellEnd"/>
+      <w:r>
+        <w:rPr>
+          <w:rFonts w:cs="Times New Roman"/>
+          <w:szCs w:val="24"/>
+        </w:rPr>
+        <w:t>. zm.,</w:t>
       </w:r>
     </w:p>
     <w:p>
@@ -22654,14 +23407,48 @@
           <w:i/>
           <w:szCs w:val="24"/>
         </w:rPr>
-        <w:t>Ustawa o szczególnych zasadach restrukturyzacji walutowych kredytów mieszkaniowych w związku ze zmianą kursu walut obcych do waluty polskiej, z dn 5.08.2015 r.</w:t>
-      </w:r>
-      <w:r>
-        <w:rPr>
-          <w:rFonts w:cs="Times New Roman"/>
-          <w:szCs w:val="24"/>
-        </w:rPr>
-        <w:t>, art. 2-5. z późń. zm.</w:t>
+        <w:t xml:space="preserve">Ustawa o szczególnych zasadach restrukturyzacji walutowych kredytów mieszkaniowych w związku ze zmianą kursu walut obcych do waluty polskiej, z </w:t>
+      </w:r>
+      <w:proofErr w:type="spellStart"/>
+      <w:r>
+        <w:rPr>
+          <w:rFonts w:cs="Times New Roman"/>
+          <w:i/>
+          <w:szCs w:val="24"/>
+        </w:rPr>
+        <w:t>dn</w:t>
+      </w:r>
+      <w:proofErr w:type="spellEnd"/>
+      <w:r>
+        <w:rPr>
+          <w:rFonts w:cs="Times New Roman"/>
+          <w:i/>
+          <w:szCs w:val="24"/>
+        </w:rPr>
+        <w:t xml:space="preserve"> 5.08.2015 r.</w:t>
+      </w:r>
+      <w:r>
+        <w:rPr>
+          <w:rFonts w:cs="Times New Roman"/>
+          <w:szCs w:val="24"/>
+        </w:rPr>
+        <w:t xml:space="preserve">, art. 2-5. z </w:t>
+      </w:r>
+      <w:proofErr w:type="spellStart"/>
+      <w:r>
+        <w:rPr>
+          <w:rFonts w:cs="Times New Roman"/>
+          <w:szCs w:val="24"/>
+        </w:rPr>
+        <w:t>późń</w:t>
+      </w:r>
+      <w:proofErr w:type="spellEnd"/>
+      <w:r>
+        <w:rPr>
+          <w:rFonts w:cs="Times New Roman"/>
+          <w:szCs w:val="24"/>
+        </w:rPr>
+        <w:t>. zm.</w:t>
       </w:r>
       <w:r>
         <w:rPr>
@@ -22774,7 +23561,7 @@
         <w:spacing w:line="360" w:lineRule="auto"/>
         <w:jc w:val="both"/>
       </w:pPr>
-      <w:bookmarkStart w:id="39" w:name="_Toc59391322"/>
+      <w:bookmarkStart w:id="39" w:name="_Toc59391526"/>
       <w:r>
         <w:t>IV</w:t>
       </w:r>
@@ -24237,7 +25024,7 @@
         <w:spacing w:line="360" w:lineRule="auto"/>
         <w:jc w:val="both"/>
       </w:pPr>
-      <w:bookmarkStart w:id="40" w:name="_Toc59391323"/>
+      <w:bookmarkStart w:id="40" w:name="_Toc59391527"/>
       <w:r>
         <w:t>V. Inne źródła.</w:t>
       </w:r>
@@ -24363,7 +25150,25 @@
           <w:i/>
           <w:szCs w:val="24"/>
         </w:rPr>
-        <w:t>Analiza skutków wprowadzenia przewalutowania kredytów walutowych zgodnie z ustawą o szczególnych zasadach restrukturyzacji walutowych kredytów mieszkaniowych w związku ze zmianą kursu walut obcych do waluty polskiej, z dn 5.08.2015 r.,</w:t>
+        <w:t xml:space="preserve">Analiza skutków wprowadzenia przewalutowania kredytów walutowych zgodnie z ustawą o szczególnych zasadach restrukturyzacji walutowych kredytów mieszkaniowych w związku ze zmianą kursu walut obcych do waluty polskiej, z </w:t>
+      </w:r>
+      <w:proofErr w:type="spellStart"/>
+      <w:r>
+        <w:rPr>
+          <w:rFonts w:cs="Times New Roman"/>
+          <w:i/>
+          <w:szCs w:val="24"/>
+        </w:rPr>
+        <w:t>dn</w:t>
+      </w:r>
+      <w:proofErr w:type="spellEnd"/>
+      <w:r>
+        <w:rPr>
+          <w:rFonts w:cs="Times New Roman"/>
+          <w:i/>
+          <w:szCs w:val="24"/>
+        </w:rPr>
+        <w:t xml:space="preserve"> 5.08.2015 r.,</w:t>
       </w:r>
       <w:r>
         <w:rPr>
@@ -24407,7 +25212,25 @@
           <w:i/>
           <w:szCs w:val="24"/>
         </w:rPr>
-        <w:t>Stanowisko Związku Banków Polskich z dnia 14.08.2015 r. na temat Ustawy o szczególnych zasadach restrukturyzacji walutowych kredytów mieszkaniowych w związku ze zmianą kursu walut obcych do waluty polskiej, z dn 5.08.2015 r.</w:t>
+        <w:t xml:space="preserve">Stanowisko Związku Banków Polskich z dnia 14.08.2015 r. na temat Ustawy o szczególnych zasadach restrukturyzacji walutowych kredytów mieszkaniowych w związku ze zmianą kursu walut obcych do waluty polskiej, z </w:t>
+      </w:r>
+      <w:proofErr w:type="spellStart"/>
+      <w:r>
+        <w:rPr>
+          <w:rFonts w:cs="Times New Roman"/>
+          <w:i/>
+          <w:szCs w:val="24"/>
+        </w:rPr>
+        <w:t>dn</w:t>
+      </w:r>
+      <w:proofErr w:type="spellEnd"/>
+      <w:r>
+        <w:rPr>
+          <w:rFonts w:cs="Times New Roman"/>
+          <w:i/>
+          <w:szCs w:val="24"/>
+        </w:rPr>
+        <w:t xml:space="preserve"> 5.08.2015 r.</w:t>
       </w:r>
       <w:r>
         <w:rPr>
@@ -24666,7 +25489,21 @@
         <w:rPr>
           <w:szCs w:val="24"/>
         </w:rPr>
-        <w:t xml:space="preserve">Kancelaria Chmaj i Wspólnicy, </w:t>
+        <w:t xml:space="preserve">Kancelaria </w:t>
+      </w:r>
+      <w:proofErr w:type="spellStart"/>
+      <w:r>
+        <w:rPr>
+          <w:szCs w:val="24"/>
+        </w:rPr>
+        <w:t>Chmaj</w:t>
+      </w:r>
+      <w:proofErr w:type="spellEnd"/>
+      <w:r>
+        <w:rPr>
+          <w:szCs w:val="24"/>
+        </w:rPr>
+        <w:t xml:space="preserve"> i Wspólnicy, </w:t>
       </w:r>
       <w:r>
         <w:rPr>
@@ -24702,7 +25539,21 @@
           <w:szCs w:val="24"/>
         </w:rPr>
         <w:lastRenderedPageBreak/>
-        <w:t xml:space="preserve">Kancelaria Chmaj i Wspólnicy, </w:t>
+        <w:t xml:space="preserve">Kancelaria </w:t>
+      </w:r>
+      <w:proofErr w:type="spellStart"/>
+      <w:r>
+        <w:rPr>
+          <w:szCs w:val="24"/>
+        </w:rPr>
+        <w:t>Chmaj</w:t>
+      </w:r>
+      <w:proofErr w:type="spellEnd"/>
+      <w:r>
+        <w:rPr>
+          <w:szCs w:val="24"/>
+        </w:rPr>
+        <w:t xml:space="preserve"> i Wspólnicy, </w:t>
       </w:r>
       <w:r>
         <w:rPr>
@@ -24745,7 +25596,7 @@
         <w:spacing w:line="360" w:lineRule="auto"/>
         <w:jc w:val="both"/>
       </w:pPr>
-      <w:bookmarkStart w:id="41" w:name="_Toc59391324"/>
+      <w:bookmarkStart w:id="41" w:name="_Toc59391528"/>
       <w:r>
         <w:lastRenderedPageBreak/>
         <w:t>Spis wykresów</w:t>
@@ -25482,7 +26333,7 @@
         <w:spacing w:line="360" w:lineRule="auto"/>
         <w:jc w:val="both"/>
       </w:pPr>
-      <w:bookmarkStart w:id="42" w:name="_Toc59391325"/>
+      <w:bookmarkStart w:id="42" w:name="_Toc59391529"/>
       <w:r>
         <w:lastRenderedPageBreak/>
         <w:t>Streszczenie</w:t>
@@ -26307,7 +27158,7 @@
 
 <file path=word/comments.xml><?xml version="1.0" encoding="utf-8"?>
 <w:comments xmlns:wpc="http://schemas.microsoft.com/office/word/2010/wordprocessingCanvas" xmlns:cx="http://schemas.microsoft.com/office/drawing/2014/chartex" xmlns:cx1="http://schemas.microsoft.com/office/drawing/2015/9/8/chartex" xmlns:cx2="http://schemas.microsoft.com/office/drawing/2015/10/21/chartex" xmlns:cx3="http://schemas.microsoft.com/office/drawing/2016/5/9/chartex" xmlns:cx4="http://schemas.microsoft.com/office/drawing/2016/5/10/chartex" xmlns:cx5="http://schemas.microsoft.com/office/drawing/2016/5/11/chartex" xmlns:cx6="http://schemas.microsoft.com/office/drawing/2016/5/12/chartex" xmlns:cx7="http://schemas.microsoft.com/office/drawing/2016/5/13/chartex" xmlns:cx8="http://schemas.microsoft.com/office/drawing/2016/5/14/chartex" xmlns:mc="http://schemas.openxmlformats.org/markup-compatibility/2006" xmlns:aink="http://schemas.microsoft.com/office/drawing/2016/ink" xmlns:am3d="http://schemas.microsoft.com/office/drawing/2017/model3d" xmlns:o="urn:schemas-microsoft-com:office:office" xmlns:r="http://schemas.openxmlformats.org/officeDocument/2006/relationships" xmlns:m="http://schemas.openxmlformats.org/officeDocument/2006/math" xmlns:v="urn:schemas-microsoft-com:vml" xmlns:wp14="http://schemas.microsoft.com/office/word/2010/wordprocessingDrawing" xmlns:wp="http://schemas.openxmlformats.org/drawingml/2006/wordprocessingDrawing" xmlns:w10="urn:schemas-microsoft-com:office:word" xmlns:w="http://schemas.openxmlformats.org/wordprocessingml/2006/main" xmlns:w14="http://schemas.microsoft.com/office/word/2010/wordml" xmlns:w15="http://schemas.microsoft.com/office/word/2012/wordml" xmlns:w16cid="http://schemas.microsoft.com/office/word/2016/wordml/cid" xmlns:w16se="http://schemas.microsoft.com/office/word/2015/wordml/symex" xmlns:wpg="http://schemas.microsoft.com/office/word/2010/wordprocessingGroup" xmlns:wpi="http://schemas.microsoft.com/office/word/2010/wordprocessingInk" xmlns:wne="http://schemas.microsoft.com/office/word/2006/wordml" xmlns:wps="http://schemas.microsoft.com/office/word/2010/wordprocessingShape" mc:Ignorable="w14 w15 w16se w16cid wp14">
-  <w:comment w:id="12" w:author="marcinmandziej96@gmail.com" w:date="2020-12-20T21:06:00Z" w:initials="u">
+  <w:comment w:id="13" w:author="marcinmandziej96@gmail.com" w:date="2020-12-20T21:06:00Z" w:initials="u">
     <w:p>
       <w:pPr>
         <w:pStyle w:val="Tekstkomentarza"/>
@@ -26319,8 +27170,13 @@
         <w:annotationRef/>
       </w:r>
       <w:r>
-        <w:t>Daj tu jakiś przypis do mądrej książki z barierami wejścia xd</w:t>
-      </w:r>
+        <w:t xml:space="preserve">Daj tu jakiś przypis do mądrej książki z barierami wejścia </w:t>
+      </w:r>
+      <w:proofErr w:type="spellStart"/>
+      <w:r>
+        <w:t>xd</w:t>
+      </w:r>
+      <w:proofErr w:type="spellEnd"/>
     </w:p>
   </w:comment>
 </w:comments>
@@ -26594,6 +27450,7 @@
         </w:rPr>
         <w:t xml:space="preserve">H. </w:t>
       </w:r>
+      <w:proofErr w:type="spellStart"/>
       <w:r>
         <w:rPr>
           <w:lang w:val="en-US"/>
@@ -26610,7 +27467,14 @@
         <w:rPr>
           <w:lang w:val="en-US"/>
         </w:rPr>
-        <w:t xml:space="preserve">cielniak, </w:t>
+        <w:t>cielniak</w:t>
+      </w:r>
+      <w:proofErr w:type="spellEnd"/>
+      <w:r>
+        <w:rPr>
+          <w:lang w:val="en-US"/>
+        </w:rPr>
+        <w:t xml:space="preserve">, </w:t>
       </w:r>
       <w:r>
         <w:rPr>
@@ -26794,7 +27658,21 @@
         <w:rPr>
           <w:rFonts w:cs="Times New Roman"/>
         </w:rPr>
-        <w:t>z późn. zm.</w:t>
+        <w:t xml:space="preserve">z </w:t>
+      </w:r>
+      <w:proofErr w:type="spellStart"/>
+      <w:r>
+        <w:rPr>
+          <w:rFonts w:cs="Times New Roman"/>
+        </w:rPr>
+        <w:t>późn</w:t>
+      </w:r>
+      <w:proofErr w:type="spellEnd"/>
+      <w:r>
+        <w:rPr>
+          <w:rFonts w:cs="Times New Roman"/>
+        </w:rPr>
+        <w:t>. zm.</w:t>
       </w:r>
     </w:p>
   </w:footnote>
@@ -27095,7 +27973,21 @@
         <w:rPr>
           <w:lang w:val="en-US"/>
         </w:rPr>
-        <w:t>72, 157 Dz. U. 2018 poz. 723</w:t>
+        <w:t xml:space="preserve">72, 157 Dz. U. 2018 </w:t>
+      </w:r>
+      <w:proofErr w:type="spellStart"/>
+      <w:r>
+        <w:rPr>
+          <w:lang w:val="en-US"/>
+        </w:rPr>
+        <w:t>poz</w:t>
+      </w:r>
+      <w:proofErr w:type="spellEnd"/>
+      <w:r>
+        <w:rPr>
+          <w:lang w:val="en-US"/>
+        </w:rPr>
+        <w:t>. 723</w:t>
       </w:r>
     </w:p>
   </w:footnote>
@@ -27121,12 +28013,7 @@
         <w:t>Dynamiczna analiza barier wejścia na rynek jako zadanie dla narzędzia inteligentnego</w:t>
       </w:r>
       <w:r>
-        <w:t>, 2003</w:t>
-      </w:r>
-      <w:bookmarkStart w:id="13" w:name="_GoBack"/>
-      <w:bookmarkEnd w:id="13"/>
-      <w:r>
-        <w:t>.</w:t>
+        <w:t>, 2003.</w:t>
       </w:r>
     </w:p>
   </w:footnote>
@@ -27156,12 +28043,14 @@
         </w:rPr>
         <w:t xml:space="preserve">. </w:t>
       </w:r>
+      <w:proofErr w:type="spellStart"/>
       <w:r>
         <w:rPr>
           <w:lang w:val="en-US"/>
         </w:rPr>
         <w:t>Horváthová</w:t>
       </w:r>
+      <w:proofErr w:type="spellEnd"/>
       <w:r>
         <w:rPr>
           <w:lang w:val="en-US"/>
@@ -27184,8 +28073,16 @@
         <w:rPr>
           <w:lang w:val="en-US"/>
         </w:rPr>
-        <w:t xml:space="preserve"> Mokrišová</w:t>
-      </w:r>
+        <w:t xml:space="preserve"> </w:t>
+      </w:r>
+      <w:proofErr w:type="spellStart"/>
+      <w:r>
+        <w:rPr>
+          <w:lang w:val="en-US"/>
+        </w:rPr>
+        <w:t>Mokrišová</w:t>
+      </w:r>
+      <w:proofErr w:type="spellEnd"/>
       <w:r>
         <w:rPr>
           <w:lang w:val="en-US"/>
@@ -27300,7 +28197,21 @@
         <w:rPr>
           <w:lang w:val="en-US"/>
         </w:rPr>
-        <w:t xml:space="preserve"> S. Cabras; J. Morales</w:t>
+        <w:t xml:space="preserve"> S. </w:t>
+      </w:r>
+      <w:proofErr w:type="spellStart"/>
+      <w:r>
+        <w:rPr>
+          <w:lang w:val="en-US"/>
+        </w:rPr>
+        <w:t>Cabras</w:t>
+      </w:r>
+      <w:proofErr w:type="spellEnd"/>
+      <w:r>
+        <w:rPr>
+          <w:lang w:val="en-US"/>
+        </w:rPr>
+        <w:t>; J. Morales</w:t>
       </w:r>
       <w:r>
         <w:rPr>
@@ -27989,7 +28900,23 @@
           <w:rFonts w:cs="Times New Roman"/>
           <w:lang w:val="en-GB"/>
         </w:rPr>
-        <w:t>www.reuters.com/article/us-swiss-snb-austria/austrians-rue-starting-fashion-for-swiss-franc-mortgages-idUSKBN0L405V20150131 (data odsłony 27.04.2018 r.).</w:t>
+        <w:t xml:space="preserve">www.reuters.com/article/us-swiss-snb-austria/austrians-rue-starting-fashion-for-swiss-franc-mortgages-idUSKBN0L405V20150131 (data </w:t>
+      </w:r>
+      <w:proofErr w:type="spellStart"/>
+      <w:r>
+        <w:rPr>
+          <w:rFonts w:cs="Times New Roman"/>
+          <w:lang w:val="en-GB"/>
+        </w:rPr>
+        <w:t>odsłony</w:t>
+      </w:r>
+      <w:proofErr w:type="spellEnd"/>
+      <w:r>
+        <w:rPr>
+          <w:rFonts w:cs="Times New Roman"/>
+          <w:lang w:val="en-GB"/>
+        </w:rPr>
+        <w:t xml:space="preserve"> 27.04.2018 r.).</w:t>
       </w:r>
     </w:p>
   </w:footnote>
@@ -28052,7 +28979,23 @@
           <w:rFonts w:cs="Times New Roman"/>
           <w:lang w:val="en-GB"/>
         </w:rPr>
-        <w:t>www.reuters.com/article/austria-mortgages-swiss/swiss-franc-surge-hits-austrian-mortgage-holders-central-bank-idUSL5N0YJ36P20150528 (data odsłony 27.04.2018 r.)</w:t>
+        <w:t xml:space="preserve">www.reuters.com/article/austria-mortgages-swiss/swiss-franc-surge-hits-austrian-mortgage-holders-central-bank-idUSL5N0YJ36P20150528 (data </w:t>
+      </w:r>
+      <w:proofErr w:type="spellStart"/>
+      <w:r>
+        <w:rPr>
+          <w:rFonts w:cs="Times New Roman"/>
+          <w:lang w:val="en-GB"/>
+        </w:rPr>
+        <w:t>odsłony</w:t>
+      </w:r>
+      <w:proofErr w:type="spellEnd"/>
+      <w:r>
+        <w:rPr>
+          <w:rFonts w:cs="Times New Roman"/>
+          <w:lang w:val="en-GB"/>
+        </w:rPr>
+        <w:t xml:space="preserve"> 27.04.2018 r.)</w:t>
       </w:r>
       <w:r>
         <w:rPr>
@@ -28090,12 +29033,14 @@
         </w:rPr>
         <w:t xml:space="preserve">Biała księga… </w:t>
       </w:r>
+      <w:proofErr w:type="spellStart"/>
       <w:r>
         <w:rPr>
           <w:rFonts w:cs="Times New Roman"/>
         </w:rPr>
         <w:t>op.cit</w:t>
       </w:r>
+      <w:proofErr w:type="spellEnd"/>
       <w:r>
         <w:rPr>
           <w:rFonts w:cs="Times New Roman"/>
@@ -28177,7 +29122,39 @@
           <w:rFonts w:cs="Times New Roman"/>
           <w:lang w:val="en-GB"/>
         </w:rPr>
-        <w:t xml:space="preserve"> Michał Buszko, Dorota Krupa, </w:t>
+        <w:t xml:space="preserve"> </w:t>
+      </w:r>
+      <w:proofErr w:type="spellStart"/>
+      <w:r>
+        <w:rPr>
+          <w:rFonts w:cs="Times New Roman"/>
+          <w:lang w:val="en-GB"/>
+        </w:rPr>
+        <w:t>Michał</w:t>
+      </w:r>
+      <w:proofErr w:type="spellEnd"/>
+      <w:r>
+        <w:rPr>
+          <w:rFonts w:cs="Times New Roman"/>
+          <w:lang w:val="en-GB"/>
+        </w:rPr>
+        <w:t xml:space="preserve"> </w:t>
+      </w:r>
+      <w:proofErr w:type="spellStart"/>
+      <w:r>
+        <w:rPr>
+          <w:rFonts w:cs="Times New Roman"/>
+          <w:lang w:val="en-GB"/>
+        </w:rPr>
+        <w:t>Buszko</w:t>
+      </w:r>
+      <w:proofErr w:type="spellEnd"/>
+      <w:r>
+        <w:rPr>
+          <w:rFonts w:cs="Times New Roman"/>
+          <w:lang w:val="en-GB"/>
+        </w:rPr>
+        <w:t xml:space="preserve">, Dorota Krupa, </w:t>
       </w:r>
       <w:r>
         <w:rPr>
@@ -28223,7 +29200,23 @@
           <w:rFonts w:cs="Times New Roman"/>
           <w:lang w:val="en-US"/>
         </w:rPr>
-        <w:t xml:space="preserve"> Wykres 8.</w:t>
+        <w:t xml:space="preserve"> </w:t>
+      </w:r>
+      <w:proofErr w:type="spellStart"/>
+      <w:r>
+        <w:rPr>
+          <w:rFonts w:cs="Times New Roman"/>
+          <w:lang w:val="en-US"/>
+        </w:rPr>
+        <w:t>Wykres</w:t>
+      </w:r>
+      <w:proofErr w:type="spellEnd"/>
+      <w:r>
+        <w:rPr>
+          <w:rFonts w:cs="Times New Roman"/>
+          <w:lang w:val="en-US"/>
+        </w:rPr>
+        <w:t xml:space="preserve"> 8.</w:t>
       </w:r>
     </w:p>
   </w:footnote>
@@ -28248,7 +29241,23 @@
           <w:rFonts w:cs="Times New Roman"/>
           <w:lang w:val="en-US"/>
         </w:rPr>
-        <w:t xml:space="preserve"> M. Buszko, D. Krupa, </w:t>
+        <w:t xml:space="preserve"> M. </w:t>
+      </w:r>
+      <w:proofErr w:type="spellStart"/>
+      <w:r>
+        <w:rPr>
+          <w:rFonts w:cs="Times New Roman"/>
+          <w:lang w:val="en-US"/>
+        </w:rPr>
+        <w:t>Buszko</w:t>
+      </w:r>
+      <w:proofErr w:type="spellEnd"/>
+      <w:r>
+        <w:rPr>
+          <w:rFonts w:cs="Times New Roman"/>
+          <w:lang w:val="en-US"/>
+        </w:rPr>
+        <w:t xml:space="preserve">, D. Krupa, </w:t>
       </w:r>
       <w:r>
         <w:rPr>
@@ -28288,7 +29297,119 @@
           <w:rFonts w:cs="Times New Roman"/>
           <w:lang w:val="en-GB"/>
         </w:rPr>
-        <w:t xml:space="preserve"> Pál Péter Kolozsi, Ádám Banai, Balázs Vonnák, </w:t>
+        <w:t xml:space="preserve"> </w:t>
+      </w:r>
+      <w:proofErr w:type="spellStart"/>
+      <w:r>
+        <w:rPr>
+          <w:rFonts w:cs="Times New Roman"/>
+          <w:lang w:val="en-GB"/>
+        </w:rPr>
+        <w:t>Pál</w:t>
+      </w:r>
+      <w:proofErr w:type="spellEnd"/>
+      <w:r>
+        <w:rPr>
+          <w:rFonts w:cs="Times New Roman"/>
+          <w:lang w:val="en-GB"/>
+        </w:rPr>
+        <w:t xml:space="preserve"> </w:t>
+      </w:r>
+      <w:proofErr w:type="spellStart"/>
+      <w:r>
+        <w:rPr>
+          <w:rFonts w:cs="Times New Roman"/>
+          <w:lang w:val="en-GB"/>
+        </w:rPr>
+        <w:t>Péter</w:t>
+      </w:r>
+      <w:proofErr w:type="spellEnd"/>
+      <w:r>
+        <w:rPr>
+          <w:rFonts w:cs="Times New Roman"/>
+          <w:lang w:val="en-GB"/>
+        </w:rPr>
+        <w:t xml:space="preserve"> </w:t>
+      </w:r>
+      <w:proofErr w:type="spellStart"/>
+      <w:r>
+        <w:rPr>
+          <w:rFonts w:cs="Times New Roman"/>
+          <w:lang w:val="en-GB"/>
+        </w:rPr>
+        <w:t>Kolozsi</w:t>
+      </w:r>
+      <w:proofErr w:type="spellEnd"/>
+      <w:r>
+        <w:rPr>
+          <w:rFonts w:cs="Times New Roman"/>
+          <w:lang w:val="en-GB"/>
+        </w:rPr>
+        <w:t xml:space="preserve">, </w:t>
+      </w:r>
+      <w:proofErr w:type="spellStart"/>
+      <w:r>
+        <w:rPr>
+          <w:rFonts w:cs="Times New Roman"/>
+          <w:lang w:val="en-GB"/>
+        </w:rPr>
+        <w:t>Ádám</w:t>
+      </w:r>
+      <w:proofErr w:type="spellEnd"/>
+      <w:r>
+        <w:rPr>
+          <w:rFonts w:cs="Times New Roman"/>
+          <w:lang w:val="en-GB"/>
+        </w:rPr>
+        <w:t xml:space="preserve"> </w:t>
+      </w:r>
+      <w:proofErr w:type="spellStart"/>
+      <w:r>
+        <w:rPr>
+          <w:rFonts w:cs="Times New Roman"/>
+          <w:lang w:val="en-GB"/>
+        </w:rPr>
+        <w:t>Banai</w:t>
+      </w:r>
+      <w:proofErr w:type="spellEnd"/>
+      <w:r>
+        <w:rPr>
+          <w:rFonts w:cs="Times New Roman"/>
+          <w:lang w:val="en-GB"/>
+        </w:rPr>
+        <w:t xml:space="preserve">, </w:t>
+      </w:r>
+      <w:proofErr w:type="spellStart"/>
+      <w:r>
+        <w:rPr>
+          <w:rFonts w:cs="Times New Roman"/>
+          <w:lang w:val="en-GB"/>
+        </w:rPr>
+        <w:t>Balázs</w:t>
+      </w:r>
+      <w:proofErr w:type="spellEnd"/>
+      <w:r>
+        <w:rPr>
+          <w:rFonts w:cs="Times New Roman"/>
+          <w:lang w:val="en-GB"/>
+        </w:rPr>
+        <w:t xml:space="preserve"> </w:t>
+      </w:r>
+      <w:proofErr w:type="spellStart"/>
+      <w:r>
+        <w:rPr>
+          <w:rFonts w:cs="Times New Roman"/>
+          <w:lang w:val="en-GB"/>
+        </w:rPr>
+        <w:t>Vonnák</w:t>
+      </w:r>
+      <w:proofErr w:type="spellEnd"/>
+      <w:r>
+        <w:rPr>
+          <w:rFonts w:cs="Times New Roman"/>
+          <w:lang w:val="en-GB"/>
+        </w:rPr>
+        <w:t xml:space="preserve">, </w:t>
       </w:r>
       <w:r>
         <w:rPr>
@@ -28342,7 +29463,55 @@
           <w:rFonts w:cs="Times New Roman"/>
           <w:lang w:val="en-GB"/>
         </w:rPr>
-        <w:t xml:space="preserve"> P.P. Kolozsi, Á. Banai, B. Vonnák, </w:t>
+        <w:t xml:space="preserve"> P.P. </w:t>
+      </w:r>
+      <w:proofErr w:type="spellStart"/>
+      <w:r>
+        <w:rPr>
+          <w:rFonts w:cs="Times New Roman"/>
+          <w:lang w:val="en-GB"/>
+        </w:rPr>
+        <w:t>Kolozsi</w:t>
+      </w:r>
+      <w:proofErr w:type="spellEnd"/>
+      <w:r>
+        <w:rPr>
+          <w:rFonts w:cs="Times New Roman"/>
+          <w:lang w:val="en-GB"/>
+        </w:rPr>
+        <w:t xml:space="preserve">, Á. </w:t>
+      </w:r>
+      <w:proofErr w:type="spellStart"/>
+      <w:r>
+        <w:rPr>
+          <w:rFonts w:cs="Times New Roman"/>
+          <w:lang w:val="en-GB"/>
+        </w:rPr>
+        <w:t>Banai</w:t>
+      </w:r>
+      <w:proofErr w:type="spellEnd"/>
+      <w:r>
+        <w:rPr>
+          <w:rFonts w:cs="Times New Roman"/>
+          <w:lang w:val="en-GB"/>
+        </w:rPr>
+        <w:t xml:space="preserve">, B. </w:t>
+      </w:r>
+      <w:proofErr w:type="spellStart"/>
+      <w:r>
+        <w:rPr>
+          <w:rFonts w:cs="Times New Roman"/>
+          <w:lang w:val="en-GB"/>
+        </w:rPr>
+        <w:t>Vonnák</w:t>
+      </w:r>
+      <w:proofErr w:type="spellEnd"/>
+      <w:r>
+        <w:rPr>
+          <w:rFonts w:cs="Times New Roman"/>
+          <w:lang w:val="en-GB"/>
+        </w:rPr>
+        <w:t xml:space="preserve">, </w:t>
       </w:r>
       <w:r>
         <w:rPr>
@@ -28445,7 +29614,23 @@
           <w:rFonts w:cs="Times New Roman"/>
           <w:lang w:val="en-US"/>
         </w:rPr>
-        <w:t xml:space="preserve"> www.bankier.pl/wiadomosc/Kredyty-walutowe-dotknely-niemal-kazdego-Wegra-7285928.html (data odsłony 29.04.2018 r.).</w:t>
+        <w:t xml:space="preserve"> www.bankier.pl/wiadomosc/Kredyty-walutowe-dotknely-niemal-kazdego-Wegra-7285928.html (data </w:t>
+      </w:r>
+      <w:proofErr w:type="spellStart"/>
+      <w:r>
+        <w:rPr>
+          <w:rFonts w:cs="Times New Roman"/>
+          <w:lang w:val="en-US"/>
+        </w:rPr>
+        <w:t>odsłony</w:t>
+      </w:r>
+      <w:proofErr w:type="spellEnd"/>
+      <w:r>
+        <w:rPr>
+          <w:rFonts w:cs="Times New Roman"/>
+          <w:lang w:val="en-US"/>
+        </w:rPr>
+        <w:t xml:space="preserve"> 29.04.2018 r.).</w:t>
       </w:r>
     </w:p>
   </w:footnote>
@@ -28544,13 +29729,29 @@
           <w:rFonts w:cs="Times New Roman"/>
           <w:i/>
         </w:rPr>
-        <w:t>Ustawa o szczególnych zasadach restrukturyzacji walutowych kredytów mieszkaniowych w związku ze zmianą kursu walut obcych do waluty polskiej, z dn 5.08.2015 r</w:t>
-      </w:r>
+        <w:t xml:space="preserve">Ustawa o szczególnych zasadach restrukturyzacji walutowych kredytów mieszkaniowych w związku ze zmianą kursu walut obcych do waluty polskiej, z </w:t>
+      </w:r>
+      <w:proofErr w:type="spellStart"/>
       <w:r>
         <w:rPr>
           <w:rFonts w:cs="Times New Roman"/>
           <w:i/>
         </w:rPr>
+        <w:t>dn</w:t>
+      </w:r>
+      <w:proofErr w:type="spellEnd"/>
+      <w:r>
+        <w:rPr>
+          <w:rFonts w:cs="Times New Roman"/>
+          <w:i/>
+        </w:rPr>
+        <w:t xml:space="preserve"> 5.08.2015 r</w:t>
+      </w:r>
+      <w:r>
+        <w:rPr>
+          <w:rFonts w:cs="Times New Roman"/>
+          <w:i/>
+        </w:rPr>
         <w:t>.</w:t>
       </w:r>
       <w:r>
@@ -28569,7 +29770,35 @@
         <w:rPr>
           <w:rFonts w:cs="Times New Roman"/>
         </w:rPr>
-        <w:t>z późń. zm. dalej jako u.o.s.</w:t>
+        <w:t xml:space="preserve">z </w:t>
+      </w:r>
+      <w:proofErr w:type="spellStart"/>
+      <w:r>
+        <w:rPr>
+          <w:rFonts w:cs="Times New Roman"/>
+        </w:rPr>
+        <w:t>późń</w:t>
+      </w:r>
+      <w:proofErr w:type="spellEnd"/>
+      <w:r>
+        <w:rPr>
+          <w:rFonts w:cs="Times New Roman"/>
+        </w:rPr>
+        <w:t xml:space="preserve">. zm. dalej jako </w:t>
+      </w:r>
+      <w:proofErr w:type="spellStart"/>
+      <w:r>
+        <w:rPr>
+          <w:rFonts w:cs="Times New Roman"/>
+        </w:rPr>
+        <w:t>u.o.s</w:t>
+      </w:r>
+      <w:proofErr w:type="spellEnd"/>
+      <w:r>
+        <w:rPr>
+          <w:rFonts w:cs="Times New Roman"/>
+        </w:rPr>
+        <w:t>.</w:t>
       </w:r>
     </w:p>
   </w:footnote>
@@ -28596,7 +29825,23 @@
           <w:rFonts w:cs="Times New Roman"/>
           <w:i/>
         </w:rPr>
-        <w:t>Analiza skutków wprowadzenia przewalutowania kredytów walutowych zgodnie z ustawą o szczególnych zasadach restrukturyzacji walutowych kredytów mieszkaniowych w związku ze zmianą kursu walut obcych do waluty polskiej, z dn 5.08.2015 r.</w:t>
+        <w:t xml:space="preserve">Analiza skutków wprowadzenia przewalutowania kredytów walutowych zgodnie z ustawą o szczególnych zasadach restrukturyzacji walutowych kredytów mieszkaniowych w związku ze zmianą kursu walut obcych do waluty polskiej, z </w:t>
+      </w:r>
+      <w:proofErr w:type="spellStart"/>
+      <w:r>
+        <w:rPr>
+          <w:rFonts w:cs="Times New Roman"/>
+          <w:i/>
+        </w:rPr>
+        <w:t>dn</w:t>
+      </w:r>
+      <w:proofErr w:type="spellEnd"/>
+      <w:r>
+        <w:rPr>
+          <w:rFonts w:cs="Times New Roman"/>
+          <w:i/>
+        </w:rPr>
+        <w:t xml:space="preserve"> 5.08.2015 r.</w:t>
       </w:r>
       <w:r>
         <w:rPr>
@@ -28769,7 +30014,23 @@
           <w:rFonts w:cs="Times New Roman"/>
           <w:i/>
         </w:rPr>
-        <w:t>Stanowisko Związku Banków Polskich z dnia 14.08.2015 r. na temat Ustawy o szczególnych zasadach restrukturyzacji walutowych kredytów mieszkaniowych w związku ze zmianą kursu walut obcych do waluty polskiej, z dn 5.08.2015 r.</w:t>
+        <w:t xml:space="preserve">Stanowisko Związku Banków Polskich z dnia 14.08.2015 r. na temat Ustawy o szczególnych zasadach restrukturyzacji walutowych kredytów mieszkaniowych w związku ze zmianą kursu walut obcych do waluty polskiej, z </w:t>
+      </w:r>
+      <w:proofErr w:type="spellStart"/>
+      <w:r>
+        <w:rPr>
+          <w:rFonts w:cs="Times New Roman"/>
+          <w:i/>
+        </w:rPr>
+        <w:t>dn</w:t>
+      </w:r>
+      <w:proofErr w:type="spellEnd"/>
+      <w:r>
+        <w:rPr>
+          <w:rFonts w:cs="Times New Roman"/>
+          <w:i/>
+        </w:rPr>
+        <w:t xml:space="preserve"> 5.08.2015 r.</w:t>
       </w:r>
       <w:r>
         <w:rPr>
@@ -29277,7 +30538,15 @@
         <w:footnoteRef/>
       </w:r>
       <w:r>
-        <w:t xml:space="preserve"> Kancelaria Chmaj i Wspólnicy, </w:t>
+        <w:t xml:space="preserve"> Kancelaria </w:t>
+      </w:r>
+      <w:proofErr w:type="spellStart"/>
+      <w:r>
+        <w:t>Chmaj</w:t>
+      </w:r>
+      <w:proofErr w:type="spellEnd"/>
+      <w:r>
+        <w:t xml:space="preserve"> i Wspólnicy, </w:t>
       </w:r>
       <w:r>
         <w:rPr>
@@ -29314,7 +30583,15 @@
         <w:footnoteRef/>
       </w:r>
       <w:r>
-        <w:t xml:space="preserve"> Kancelaria Chmaj i Wspólnicy,</w:t>
+        <w:t xml:space="preserve"> Kancelaria </w:t>
+      </w:r>
+      <w:proofErr w:type="spellStart"/>
+      <w:r>
+        <w:t>Chmaj</w:t>
+      </w:r>
+      <w:proofErr w:type="spellEnd"/>
+      <w:r>
+        <w:t xml:space="preserve"> i Wspólnicy,</w:t>
       </w:r>
       <w:r>
         <w:t xml:space="preserve"> </w:t>
@@ -29393,7 +30670,21 @@
         <w:rPr>
           <w:lang w:val="en-GB"/>
         </w:rPr>
-        <w:t xml:space="preserve"> Wykres 5. </w:t>
+        <w:t xml:space="preserve"> </w:t>
+      </w:r>
+      <w:proofErr w:type="spellStart"/>
+      <w:r>
+        <w:rPr>
+          <w:lang w:val="en-GB"/>
+        </w:rPr>
+        <w:t>Wykres</w:t>
+      </w:r>
+      <w:proofErr w:type="spellEnd"/>
+      <w:r>
+        <w:rPr>
+          <w:lang w:val="en-GB"/>
+        </w:rPr>
+        <w:t xml:space="preserve"> 5. </w:t>
       </w:r>
     </w:p>
   </w:footnote>
@@ -34490,7 +35781,7 @@
 </file>
 
 <file path=customXml/itemProps1.xml><?xml version="1.0" encoding="utf-8"?>
-<ds:datastoreItem xmlns:ds="http://schemas.openxmlformats.org/officeDocument/2006/customXml" ds:itemID="{899B3738-D05E-4A95-A50E-A70718179600}">
+<ds:datastoreItem xmlns:ds="http://schemas.openxmlformats.org/officeDocument/2006/customXml" ds:itemID="{80A89E98-805B-43DA-9B27-A8164AB17012}">
   <ds:schemaRefs>
     <ds:schemaRef ds:uri="http://schemas.openxmlformats.org/officeDocument/2006/bibliography"/>
   </ds:schemaRefs>

</xml_diff>

<commit_message>
added scripts to the repo
</commit_message>
<xml_diff>
--- a/PRACA/Analiza determinant upadku przedsiębiorstw w Polsce. Zbadanie prawdopodobieństwa upadku przedsiębiorstwa na podstawie dostępnych danych historycznych.docx
+++ b/PRACA/Analiza determinant upadku przedsiębiorstw w Polsce. Zbadanie prawdopodobieństwa upadku przedsiębiorstwa na podstawie dostępnych danych historycznych.docx
@@ -948,26 +948,66 @@
     </w:p>
     <w:p>
       <w:pPr>
-        <w:spacing w:after="35" w:line="360" w:lineRule="auto"/>
-        <w:ind w:left="2292" w:right="2356" w:firstLine="284"/>
-        <w:jc w:val="both"/>
-        <w:rPr>
-          <w:rFonts w:eastAsia="Times New Roman" w:cs="Times New Roman"/>
-          <w:szCs w:val="24"/>
-          <w:lang w:eastAsia="pl-PL"/>
-        </w:rPr>
-      </w:pPr>
-    </w:p>
-    <w:p>
-      <w:pPr>
         <w:pStyle w:val="Nagwek1"/>
-        <w:jc w:val="both"/>
+        <w:ind w:left="2832"/>
+        <w:jc w:val="center"/>
         <w:rPr>
           <w:rFonts w:eastAsia="Times New Roman"/>
           <w:lang w:eastAsia="pl-PL"/>
         </w:rPr>
       </w:pPr>
       <w:bookmarkStart w:id="2" w:name="_Toc60697249"/>
+    </w:p>
+    <w:p>
+      <w:pPr>
+        <w:pStyle w:val="Nagwek1"/>
+        <w:ind w:left="2832"/>
+        <w:rPr>
+          <w:rFonts w:eastAsia="Times New Roman"/>
+          <w:lang w:eastAsia="pl-PL"/>
+        </w:rPr>
+      </w:pPr>
+      <w:r>
+        <w:rPr>
+          <w:rFonts w:eastAsia="Times New Roman"/>
+          <w:lang w:eastAsia="pl-PL"/>
+        </w:rPr>
+        <w:t xml:space="preserve">         </w:t>
+      </w:r>
+    </w:p>
+    <w:p>
+      <w:pPr>
+        <w:pStyle w:val="Nagwek1"/>
+        <w:ind w:left="2832"/>
+        <w:rPr>
+          <w:rFonts w:eastAsia="Times New Roman"/>
+          <w:lang w:eastAsia="pl-PL"/>
+        </w:rPr>
+      </w:pPr>
+    </w:p>
+    <w:p>
+      <w:pPr>
+        <w:pStyle w:val="Nagwek1"/>
+        <w:ind w:left="2832"/>
+        <w:rPr>
+          <w:rFonts w:eastAsia="Times New Roman"/>
+          <w:lang w:eastAsia="pl-PL"/>
+        </w:rPr>
+      </w:pPr>
+      <w:r>
+        <w:rPr>
+          <w:rFonts w:eastAsia="Times New Roman"/>
+          <w:lang w:eastAsia="pl-PL"/>
+        </w:rPr>
+        <w:t xml:space="preserve">         </w:t>
+      </w:r>
+      <w:r>
+        <w:rPr>
+          <w:rFonts w:eastAsia="Times New Roman"/>
+          <w:lang w:eastAsia="pl-PL"/>
+        </w:rPr>
+        <w:t xml:space="preserve"> </w:t>
+      </w:r>
       <w:r>
         <w:rPr>
           <w:rFonts w:eastAsia="Times New Roman"/>
@@ -1070,8 +1110,6 @@
             <w:t>.</w:t>
           </w:r>
         </w:p>
-        <w:bookmarkStart w:id="3" w:name="_GoBack"/>
-        <w:bookmarkEnd w:id="3"/>
         <w:p>
           <w:pPr>
             <w:pStyle w:val="Spistreci1"/>
@@ -3651,7 +3689,7 @@
         </w:rPr>
         <w:br w:type="column"/>
       </w:r>
-      <w:bookmarkStart w:id="4" w:name="_Toc60697250"/>
+      <w:bookmarkStart w:id="3" w:name="_Toc60697250"/>
       <w:r>
         <w:rPr>
           <w:rFonts w:cs="Times New Roman"/>
@@ -3669,7 +3707,7 @@
         </w:rPr>
         <w:t>.</w:t>
       </w:r>
-      <w:bookmarkEnd w:id="4"/>
+      <w:bookmarkEnd w:id="3"/>
     </w:p>
     <w:p>
       <w:pPr>
@@ -3681,7 +3719,7 @@
           <w:szCs w:val="24"/>
         </w:rPr>
       </w:pPr>
-      <w:bookmarkStart w:id="5" w:name="_Toc60697251"/>
+      <w:bookmarkStart w:id="4" w:name="_Toc60697251"/>
       <w:r>
         <w:rPr>
           <w:rFonts w:cs="Times New Roman"/>
@@ -3689,7 +3727,7 @@
         </w:rPr>
         <w:t>Uzasadnienie wyboru tematu</w:t>
       </w:r>
-      <w:bookmarkEnd w:id="5"/>
+      <w:bookmarkEnd w:id="4"/>
       <w:r>
         <w:rPr>
           <w:rFonts w:cs="Times New Roman"/>
@@ -4293,7 +4331,7 @@
           <w:szCs w:val="24"/>
         </w:rPr>
       </w:pPr>
-      <w:bookmarkStart w:id="6" w:name="_Toc60697252"/>
+      <w:bookmarkStart w:id="5" w:name="_Toc60697252"/>
       <w:r>
         <w:rPr>
           <w:rFonts w:cs="Times New Roman"/>
@@ -4301,7 +4339,7 @@
         </w:rPr>
         <w:t>Struktura pracy:</w:t>
       </w:r>
-      <w:bookmarkEnd w:id="6"/>
+      <w:bookmarkEnd w:id="5"/>
     </w:p>
     <w:p>
       <w:pPr>
@@ -4669,7 +4707,7 @@
           <w:szCs w:val="24"/>
         </w:rPr>
       </w:pPr>
-      <w:bookmarkStart w:id="7" w:name="_Toc60697253"/>
+      <w:bookmarkStart w:id="6" w:name="_Toc60697253"/>
       <w:r>
         <w:rPr>
           <w:rFonts w:cs="Times New Roman"/>
@@ -4685,7 +4723,7 @@
         </w:rPr>
         <w:t>Pojęcie ryzyka bankructwa przedsiębiorstwa i korzyści z jego predykcji</w:t>
       </w:r>
-      <w:bookmarkEnd w:id="7"/>
+      <w:bookmarkEnd w:id="6"/>
       <w:r>
         <w:rPr>
           <w:rFonts w:cs="Times New Roman"/>
@@ -4704,7 +4742,7 @@
           <w:szCs w:val="24"/>
         </w:rPr>
       </w:pPr>
-      <w:bookmarkStart w:id="8" w:name="_Toc60697254"/>
+      <w:bookmarkStart w:id="7" w:name="_Toc60697254"/>
       <w:r>
         <w:rPr>
           <w:rFonts w:cs="Times New Roman"/>
@@ -4747,7 +4785,7 @@
         </w:rPr>
         <w:t>.</w:t>
       </w:r>
-      <w:bookmarkEnd w:id="8"/>
+      <w:bookmarkEnd w:id="7"/>
     </w:p>
     <w:p>
       <w:pPr>
@@ -5683,7 +5721,7 @@
           <w:szCs w:val="24"/>
         </w:rPr>
       </w:pPr>
-      <w:bookmarkStart w:id="9" w:name="_Toc60697255"/>
+      <w:bookmarkStart w:id="8" w:name="_Toc60697255"/>
       <w:r>
         <w:rPr>
           <w:rFonts w:cs="Times New Roman"/>
@@ -5712,7 +5750,7 @@
         </w:rPr>
         <w:t>.</w:t>
       </w:r>
-      <w:bookmarkEnd w:id="9"/>
+      <w:bookmarkEnd w:id="8"/>
     </w:p>
     <w:p>
       <w:pPr>
@@ -6430,7 +6468,7 @@
           <w:szCs w:val="24"/>
         </w:rPr>
       </w:pPr>
-      <w:bookmarkStart w:id="10" w:name="_Toc46087961"/>
+      <w:bookmarkStart w:id="9" w:name="_Toc46087961"/>
       <w:r>
         <w:rPr>
           <w:rFonts w:cs="Times New Roman"/>
@@ -6522,7 +6560,7 @@
         </w:rPr>
         <w:t xml:space="preserve"> 2000-2019.</w:t>
       </w:r>
-      <w:bookmarkEnd w:id="10"/>
+      <w:bookmarkEnd w:id="9"/>
     </w:p>
     <w:p>
       <w:pPr>
@@ -6914,7 +6952,7 @@
           <w:szCs w:val="24"/>
         </w:rPr>
       </w:pPr>
-      <w:bookmarkStart w:id="11" w:name="_Toc60697256"/>
+      <w:bookmarkStart w:id="10" w:name="_Toc60697256"/>
       <w:r>
         <w:rPr>
           <w:rFonts w:cs="Times New Roman"/>
@@ -6943,7 +6981,7 @@
         </w:rPr>
         <w:t>.</w:t>
       </w:r>
-      <w:bookmarkEnd w:id="11"/>
+      <w:bookmarkEnd w:id="10"/>
     </w:p>
     <w:p>
       <w:pPr>
@@ -7881,7 +7919,7 @@
           <w:szCs w:val="24"/>
         </w:rPr>
       </w:pPr>
-      <w:bookmarkStart w:id="12" w:name="_Toc60697257"/>
+      <w:bookmarkStart w:id="11" w:name="_Toc60697257"/>
       <w:r>
         <w:rPr>
           <w:rFonts w:cs="Times New Roman"/>
@@ -7938,7 +7976,7 @@
         </w:rPr>
         <w:t>.</w:t>
       </w:r>
-      <w:bookmarkEnd w:id="12"/>
+      <w:bookmarkEnd w:id="11"/>
     </w:p>
     <w:p>
       <w:pPr>
@@ -9609,7 +9647,7 @@
           <w:szCs w:val="24"/>
         </w:rPr>
       </w:pPr>
-      <w:bookmarkStart w:id="13" w:name="_Toc60697258"/>
+      <w:bookmarkStart w:id="12" w:name="_Toc60697258"/>
       <w:r>
         <w:rPr>
           <w:rFonts w:cs="Times New Roman"/>
@@ -9667,7 +9705,7 @@
         </w:rPr>
         <w:t>.</w:t>
       </w:r>
-      <w:bookmarkEnd w:id="13"/>
+      <w:bookmarkEnd w:id="12"/>
     </w:p>
     <w:p>
       <w:pPr>
@@ -9686,7 +9724,7 @@
         </w:rPr>
         <w:t xml:space="preserve"> </w:t>
       </w:r>
-      <w:bookmarkStart w:id="14" w:name="_Toc60697259"/>
+      <w:bookmarkStart w:id="13" w:name="_Toc60697259"/>
       <w:r>
         <w:rPr>
           <w:rFonts w:cs="Times New Roman"/>
@@ -9715,7 +9753,7 @@
         </w:rPr>
         <w:t>.</w:t>
       </w:r>
-      <w:bookmarkEnd w:id="14"/>
+      <w:bookmarkEnd w:id="13"/>
     </w:p>
     <w:p>
       <w:pPr>
@@ -11526,7 +11564,7 @@
           <w:szCs w:val="24"/>
         </w:rPr>
       </w:pPr>
-      <w:bookmarkStart w:id="15" w:name="_Toc60697260"/>
+      <w:bookmarkStart w:id="14" w:name="_Toc60697260"/>
       <w:r>
         <w:rPr>
           <w:rFonts w:cs="Times New Roman"/>
@@ -11548,7 +11586,7 @@
         </w:rPr>
         <w:t>.</w:t>
       </w:r>
-      <w:bookmarkEnd w:id="15"/>
+      <w:bookmarkEnd w:id="14"/>
     </w:p>
     <w:p>
       <w:pPr>
@@ -12040,21 +12078,7 @@
           <w:rFonts w:ascii="Times New Roman" w:hAnsi="Times New Roman" w:cs="Times New Roman"/>
           <w:bCs/>
         </w:rPr>
-        <w:t xml:space="preserve"> Główną przyczyną błędów podczas procesowania danych były braki w poszczególnych wartościach zagnieżdżonych plików JSON, lub błędne typy danych. W</w:t>
-      </w:r>
-      <w:r>
-        <w:rPr>
-          <w:rFonts w:ascii="Times New Roman" w:hAnsi="Times New Roman" w:cs="Times New Roman"/>
-          <w:bCs/>
-        </w:rPr>
-        <w:t xml:space="preserve"> celu minimalizacji utraty informacji</w:t>
-      </w:r>
-      <w:r>
-        <w:rPr>
-          <w:rFonts w:ascii="Times New Roman" w:hAnsi="Times New Roman" w:cs="Times New Roman"/>
-          <w:bCs/>
-        </w:rPr>
-        <w:t xml:space="preserve"> w przypadku występowania przeszkód, które obejmowały zasięgiem dużą liczbę podmiotów zostały one rozwiązywane, dzięki czemu utrata danych była na możliwie niskim poziomie. W sytuacji, gdy błędy dotyczyły pojedynczych plików obserwacje, których one dotyczyły były odrzucane z powodu dużego nakładu czasu potrzebnego do rozwiązania problemów. W niektórych przypadkach problemy nie były możliwe do rozwiązania. Decyzję </w:t>
+        <w:t xml:space="preserve"> Główną przyczyną błędów podczas procesowania danych były braki w poszczególnych wartościach zagnieżdżonych plików JSON, lub błędne typy danych. W celu minimalizacji utraty informacji w przypadku występowania przeszkód, które obejmowały zasięgiem dużą liczbę podmiotów zostały one rozwiązywane, dzięki czemu utrata danych była na możliwie niskim poziomie. W sytuacji, gdy błędy dotyczyły pojedynczych plików obserwacje, których one dotyczyły były odrzucane z powodu dużego nakładu czasu potrzebnego do rozwiązania problemów. W niektórych przypadkach problemy nie były możliwe do rozwiązania. Decyzję </w:t>
       </w:r>
       <w:r>
         <w:rPr>
@@ -14240,7 +14264,7 @@
           <w:szCs w:val="24"/>
         </w:rPr>
       </w:pPr>
-      <w:bookmarkStart w:id="16" w:name="_Toc60697261"/>
+      <w:bookmarkStart w:id="15" w:name="_Toc60697261"/>
       <w:r>
         <w:rPr>
           <w:rFonts w:cs="Times New Roman"/>
@@ -14262,7 +14286,7 @@
         </w:rPr>
         <w:t>.</w:t>
       </w:r>
-      <w:bookmarkEnd w:id="16"/>
+      <w:bookmarkEnd w:id="15"/>
     </w:p>
     <w:p>
       <w:pPr>
@@ -14308,6 +14332,13 @@
         </w:rPr>
         <w:t xml:space="preserve"> oraz skalowanie </w:t>
       </w:r>
+      <w:r>
+        <w:rPr>
+          <w:rFonts w:ascii="Times New Roman" w:hAnsi="Times New Roman" w:cs="Times New Roman"/>
+          <w:bCs/>
+        </w:rPr>
+        <w:t>-&gt; wyjeb to na początek 3 rozdziału</w:t>
+      </w:r>
     </w:p>
     <w:p>
       <w:pPr>
@@ -14319,13 +14350,8 @@
           <w:bCs/>
         </w:rPr>
       </w:pPr>
-      <w:r>
-        <w:rPr>
-          <w:rFonts w:ascii="Times New Roman" w:hAnsi="Times New Roman" w:cs="Times New Roman"/>
-          <w:bCs/>
-        </w:rPr>
-        <w:t>Histogram wieku założonych podmiotów,</w:t>
-      </w:r>
+      <w:bookmarkStart w:id="16" w:name="_GoBack"/>
+      <w:bookmarkEnd w:id="16"/>
     </w:p>
     <w:p>
       <w:pPr>
@@ -14337,21 +14363,12 @@
           <w:bCs/>
         </w:rPr>
       </w:pPr>
-      <w:proofErr w:type="spellStart"/>
-      <w:r>
-        <w:rPr>
-          <w:rFonts w:ascii="Times New Roman" w:hAnsi="Times New Roman" w:cs="Times New Roman"/>
-          <w:bCs/>
-        </w:rPr>
-        <w:t>Barchart</w:t>
-      </w:r>
-      <w:proofErr w:type="spellEnd"/>
-      <w:r>
-        <w:rPr>
-          <w:rFonts w:ascii="Times New Roman" w:hAnsi="Times New Roman" w:cs="Times New Roman"/>
-          <w:bCs/>
-        </w:rPr>
-        <w:t xml:space="preserve"> formy prowadzonej działalności,</w:t>
+      <w:r>
+        <w:rPr>
+          <w:rFonts w:ascii="Times New Roman" w:hAnsi="Times New Roman" w:cs="Times New Roman"/>
+          <w:bCs/>
+        </w:rPr>
+        <w:t>Histogram wieku założonych podmiotów,</w:t>
       </w:r>
     </w:p>
     <w:p>
@@ -14378,7 +14395,7 @@
           <w:rFonts w:ascii="Times New Roman" w:hAnsi="Times New Roman" w:cs="Times New Roman"/>
           <w:bCs/>
         </w:rPr>
-        <w:t xml:space="preserve"> rodzaju prowadzonej działalności</w:t>
+        <w:t xml:space="preserve"> formy prowadzonej działalności,</w:t>
       </w:r>
     </w:p>
     <w:p>
@@ -14391,6 +14408,33 @@
           <w:bCs/>
         </w:rPr>
       </w:pPr>
+      <w:proofErr w:type="spellStart"/>
+      <w:r>
+        <w:rPr>
+          <w:rFonts w:ascii="Times New Roman" w:hAnsi="Times New Roman" w:cs="Times New Roman"/>
+          <w:bCs/>
+        </w:rPr>
+        <w:t>Barchart</w:t>
+      </w:r>
+      <w:proofErr w:type="spellEnd"/>
+      <w:r>
+        <w:rPr>
+          <w:rFonts w:ascii="Times New Roman" w:hAnsi="Times New Roman" w:cs="Times New Roman"/>
+          <w:bCs/>
+        </w:rPr>
+        <w:t xml:space="preserve"> rodzaju prowadzonej działalności</w:t>
+      </w:r>
+    </w:p>
+    <w:p>
+      <w:pPr>
+        <w:pStyle w:val="Default"/>
+        <w:spacing w:line="360" w:lineRule="auto"/>
+        <w:jc w:val="both"/>
+        <w:rPr>
+          <w:rFonts w:ascii="Times New Roman" w:hAnsi="Times New Roman" w:cs="Times New Roman"/>
+          <w:bCs/>
+        </w:rPr>
+      </w:pPr>
       <w:r>
         <w:rPr>
           <w:rFonts w:ascii="Times New Roman" w:hAnsi="Times New Roman" w:cs="Times New Roman"/>
@@ -14597,6 +14641,7 @@
         <w:rPr>
           <w:rFonts w:ascii="Times New Roman" w:hAnsi="Times New Roman" w:cs="Times New Roman"/>
         </w:rPr>
+        <w:lastRenderedPageBreak/>
         <w:t>Projekt</w:t>
       </w:r>
       <w:r>
@@ -14633,14 +14678,7 @@
         <w:rPr>
           <w:rFonts w:ascii="Times New Roman" w:hAnsi="Times New Roman" w:cs="Times New Roman"/>
         </w:rPr>
-        <w:t xml:space="preserve">zmianie ustawy </w:t>
-      </w:r>
-      <w:r>
-        <w:rPr>
-          <w:rFonts w:ascii="Times New Roman" w:hAnsi="Times New Roman" w:cs="Times New Roman"/>
-        </w:rPr>
-        <w:lastRenderedPageBreak/>
-        <w:t>kredytobiorcy otrzymają dostęp do kolejnego narzędzia pomocowego – nieoprocentowanej jednorazowej pożyczki w wysokości do 72 000z</w:t>
+        <w:t>zmianie ustawy kredytobiorcy otrzymają dostęp do kolejnego narzędzia pomocowego – nieoprocentowanej jednorazowej pożyczki w wysokości do 72 000z</w:t>
       </w:r>
       <w:r>
         <w:rPr>
@@ -28666,6 +28704,7 @@
         <w:docPartUnique/>
       </w:docPartObj>
     </w:sdtPr>
+    <w:sdtEndPr/>
     <w:sdtContent>
       <w:p>
         <w:pPr>
@@ -29593,9 +29632,6 @@
     <w:p>
       <w:pPr>
         <w:pStyle w:val="Tekstprzypisudolnego"/>
-        <w:rPr>
-          <w:lang w:val="en-GB"/>
-        </w:rPr>
       </w:pPr>
       <w:r>
         <w:rPr>
@@ -29604,71 +29640,97 @@
         <w:footnoteRef/>
       </w:r>
       <w:r>
-        <w:rPr>
-          <w:lang w:val="en-GB"/>
-        </w:rPr>
-        <w:t xml:space="preserve"> </w:t>
-      </w:r>
-      <w:r>
-        <w:rPr>
-          <w:lang w:val="en-GB"/>
-        </w:rPr>
-        <w:t xml:space="preserve">N. </w:t>
+        <w:t xml:space="preserve"> N. </w:t>
       </w:r>
       <w:proofErr w:type="spellStart"/>
       <w:r>
-        <w:rPr>
-          <w:lang w:val="en-GB"/>
-        </w:rPr>
         <w:t>Vignan’s</w:t>
       </w:r>
       <w:proofErr w:type="spellEnd"/>
       <w:r>
-        <w:rPr>
-          <w:lang w:val="en-GB"/>
-        </w:rPr>
-        <w:t xml:space="preserve">, N. </w:t>
-      </w:r>
-      <w:r>
-        <w:rPr>
-          <w:lang w:val="en-GB"/>
-        </w:rPr>
-        <w:t>Jawaharlal</w:t>
-      </w:r>
-      <w:r>
-        <w:rPr>
-          <w:lang w:val="en-GB"/>
-        </w:rPr>
-        <w:t xml:space="preserve">, </w:t>
-      </w:r>
+        <w:t xml:space="preserve">, N. Jawaharlal, </w:t>
+      </w:r>
+      <w:proofErr w:type="spellStart"/>
       <w:r>
         <w:rPr>
           <w:i/>
           <w:iCs/>
-          <w:lang w:val="en-GB"/>
-        </w:rPr>
-        <w:t>An Exhaustive Literature Review on Class</w:t>
-      </w:r>
+        </w:rPr>
+        <w:t>An</w:t>
+      </w:r>
+      <w:proofErr w:type="spellEnd"/>
       <w:r>
         <w:rPr>
           <w:i/>
           <w:iCs/>
-          <w:lang w:val="en-GB"/>
         </w:rPr>
         <w:t xml:space="preserve"> </w:t>
       </w:r>
+      <w:proofErr w:type="spellStart"/>
       <w:r>
         <w:rPr>
           <w:i/>
           <w:iCs/>
-          <w:lang w:val="en-GB"/>
-        </w:rPr>
-        <w:t>Imbalance Problem</w:t>
-      </w:r>
-      <w:r>
-        <w:rPr>
-          <w:lang w:val="en-GB"/>
-        </w:rPr>
+        </w:rPr>
+        <w:t>Exhaustive</w:t>
+      </w:r>
+      <w:proofErr w:type="spellEnd"/>
+      <w:r>
+        <w:rPr>
+          <w:i/>
+          <w:iCs/>
+        </w:rPr>
+        <w:t xml:space="preserve"> </w:t>
+      </w:r>
+      <w:proofErr w:type="spellStart"/>
+      <w:r>
+        <w:rPr>
+          <w:i/>
+          <w:iCs/>
+        </w:rPr>
+        <w:t>Literature</w:t>
+      </w:r>
+      <w:proofErr w:type="spellEnd"/>
+      <w:r>
+        <w:rPr>
+          <w:i/>
+          <w:iCs/>
+        </w:rPr>
+        <w:t xml:space="preserve"> </w:t>
+      </w:r>
+      <w:proofErr w:type="spellStart"/>
+      <w:r>
+        <w:rPr>
+          <w:i/>
+          <w:iCs/>
+        </w:rPr>
+        <w:t>Review</w:t>
+      </w:r>
+      <w:proofErr w:type="spellEnd"/>
+      <w:r>
+        <w:rPr>
+          <w:i/>
+          <w:iCs/>
+        </w:rPr>
+        <w:t xml:space="preserve"> on Class </w:t>
+      </w:r>
+      <w:proofErr w:type="spellStart"/>
+      <w:r>
+        <w:rPr>
+          <w:i/>
+          <w:iCs/>
+        </w:rPr>
+        <w:t>Imbalance</w:t>
+      </w:r>
+      <w:proofErr w:type="spellEnd"/>
+      <w:r>
+        <w:rPr>
+          <w:i/>
+          <w:iCs/>
+        </w:rPr>
+        <w:t xml:space="preserve"> Problem</w:t>
+      </w:r>
+      <w:r>
         <w:t>, 2013, s. 3</w:t>
       </w:r>
     </w:p>
@@ -33196,7 +33258,7 @@
       </w:pPr>
     </w:lvl>
   </w:abstractNum>
-  <w:abstractNum w:abstractNumId="11" w15:restartNumberingAfterBreak="0">
+  <w:abstractNum w:abstractNumId="10" w15:restartNumberingAfterBreak="0">
     <w:nsid w:val="618A2C60"/>
     <w:multiLevelType w:val="hybridMultilevel"/>
     <w:tmpl w:val="46326B78"/>
@@ -33282,7 +33344,7 @@
       </w:pPr>
     </w:lvl>
   </w:abstractNum>
-  <w:abstractNum w:abstractNumId="12" w15:restartNumberingAfterBreak="0">
+  <w:abstractNum w:abstractNumId="11" w15:restartNumberingAfterBreak="0">
     <w:nsid w:val="63917600"/>
     <w:multiLevelType w:val="hybridMultilevel"/>
     <w:tmpl w:val="961E8EA0"/>
@@ -33371,7 +33433,7 @@
       </w:pPr>
     </w:lvl>
   </w:abstractNum>
-  <w:abstractNum w:abstractNumId="13" w15:restartNumberingAfterBreak="0">
+  <w:abstractNum w:abstractNumId="12" w15:restartNumberingAfterBreak="0">
     <w:nsid w:val="6CA2609C"/>
     <w:multiLevelType w:val="hybridMultilevel"/>
     <w:tmpl w:val="FF261534"/>
@@ -33460,7 +33522,7 @@
       </w:pPr>
     </w:lvl>
   </w:abstractNum>
-  <w:abstractNum w:abstractNumId="14" w15:restartNumberingAfterBreak="0">
+  <w:abstractNum w:abstractNumId="13" w15:restartNumberingAfterBreak="0">
     <w:nsid w:val="6CE44474"/>
     <w:multiLevelType w:val="hybridMultilevel"/>
     <w:tmpl w:val="6AD8449E"/>
@@ -33549,7 +33611,7 @@
       </w:pPr>
     </w:lvl>
   </w:abstractNum>
-  <w:abstractNum w:abstractNumId="15" w15:restartNumberingAfterBreak="0">
+  <w:abstractNum w:abstractNumId="14" w15:restartNumberingAfterBreak="0">
     <w:nsid w:val="7F484220"/>
     <w:multiLevelType w:val="hybridMultilevel"/>
     <w:tmpl w:val="0BB696AA"/>
@@ -33639,25 +33701,25 @@
     <w:abstractNumId w:val="8"/>
   </w:num>
   <w:num w:numId="2">
-    <w:abstractNumId w:val="11"/>
+    <w:abstractNumId w:val="10"/>
   </w:num>
   <w:num w:numId="3">
     <w:abstractNumId w:val="0"/>
   </w:num>
   <w:num w:numId="4">
-    <w:abstractNumId w:val="12"/>
+    <w:abstractNumId w:val="11"/>
   </w:num>
   <w:num w:numId="5">
-    <w:abstractNumId w:val="14"/>
+    <w:abstractNumId w:val="13"/>
   </w:num>
   <w:num w:numId="6">
     <w:abstractNumId w:val="6"/>
   </w:num>
   <w:num w:numId="7">
-    <w:abstractNumId w:val="15"/>
+    <w:abstractNumId w:val="14"/>
   </w:num>
   <w:num w:numId="8">
-    <w:abstractNumId w:val="13"/>
+    <w:abstractNumId w:val="12"/>
   </w:num>
   <w:num w:numId="9">
     <w:abstractNumId w:val="4"/>
@@ -37446,7 +37508,7 @@
 </file>
 
 <file path=customXml/itemProps1.xml><?xml version="1.0" encoding="utf-8"?>
-<ds:datastoreItem xmlns:ds="http://schemas.openxmlformats.org/officeDocument/2006/customXml" ds:itemID="{04BB79A6-BAF3-4F74-94B0-2C570724A512}">
+<ds:datastoreItem xmlns:ds="http://schemas.openxmlformats.org/officeDocument/2006/customXml" ds:itemID="{7A766BAD-5E37-4A42-BB80-F255338C81C6}">
   <ds:schemaRefs>
     <ds:schemaRef ds:uri="http://schemas.openxmlformats.org/officeDocument/2006/bibliography"/>
   </ds:schemaRefs>

</xml_diff>